<commit_message>
Re-divide data, update SVM results
</commit_message>
<xml_diff>
--- a/ComparisonTable.docx
+++ b/ComparisonTable.docx
@@ -1845,25 +1845,7 @@
           <w:sz w:val="26"/>
           <w:szCs w:val="26"/>
         </w:rPr>
-        <w:t xml:space="preserve"> </w:t>
-      </w:r>
-      <w:proofErr w:type="spellStart"/>
-      <w:r>
-        <w:rPr>
-          <w:b/>
-          <w:sz w:val="26"/>
-          <w:szCs w:val="26"/>
-        </w:rPr>
-        <w:t>ntree</w:t>
-      </w:r>
-      <w:proofErr w:type="spellEnd"/>
-      <w:r>
-        <w:rPr>
-          <w:b/>
-          <w:sz w:val="26"/>
-          <w:szCs w:val="26"/>
-        </w:rPr>
-        <w:t xml:space="preserve"> = 600</w:t>
+        <w:t xml:space="preserve"> ntree = 600</w:t>
       </w:r>
     </w:p>
     <w:tbl>
@@ -3761,6 +3743,14 @@
           <w:szCs w:val="26"/>
         </w:rPr>
         <w:t>Training model: SVM – 47 images</w:t>
+      </w:r>
+      <w:r>
+        <w:rPr>
+          <w:b/>
+          <w:sz w:val="26"/>
+          <w:szCs w:val="26"/>
+        </w:rPr>
+        <w:t xml:space="preserve"> (36 train 11 test)</w:t>
       </w:r>
     </w:p>
     <w:tbl>
@@ -4220,38 +4210,8 @@
                 <w:sz w:val="24"/>
                 <w:szCs w:val="24"/>
               </w:rPr>
-              <w:t>0.34694</w:t>
-            </w:r>
-          </w:p>
-          <w:p>
-            <w:pPr>
-              <w:shd w:val="clear" w:color="auto" w:fill="FFFFFF"/>
-              <w:tabs>
-                <w:tab w:val="left" w:pos="916"/>
-                <w:tab w:val="left" w:pos="1832"/>
-                <w:tab w:val="left" w:pos="2748"/>
-                <w:tab w:val="left" w:pos="3664"/>
-                <w:tab w:val="left" w:pos="4580"/>
-                <w:tab w:val="left" w:pos="5496"/>
-                <w:tab w:val="left" w:pos="6412"/>
-                <w:tab w:val="left" w:pos="7328"/>
-                <w:tab w:val="left" w:pos="8244"/>
-                <w:tab w:val="left" w:pos="9160"/>
-                <w:tab w:val="left" w:pos="10076"/>
-                <w:tab w:val="left" w:pos="10992"/>
-                <w:tab w:val="left" w:pos="11908"/>
-                <w:tab w:val="left" w:pos="12824"/>
-                <w:tab w:val="left" w:pos="13740"/>
-                <w:tab w:val="left" w:pos="14656"/>
-              </w:tabs>
-              <w:wordWrap w:val="0"/>
-              <w:spacing w:line="225" w:lineRule="atLeast"/>
-              <w:jc w:val="center"/>
-              <w:rPr>
-                <w:sz w:val="24"/>
-                <w:szCs w:val="24"/>
-              </w:rPr>
-            </w:pPr>
+              <w:t>0.33916</w:t>
+            </w:r>
           </w:p>
         </w:tc>
         <w:tc>
@@ -4283,16 +4243,18 @@
               <w:spacing w:line="225" w:lineRule="atLeast"/>
               <w:jc w:val="center"/>
               <w:rPr>
-                <w:sz w:val="24"/>
-                <w:szCs w:val="24"/>
-              </w:rPr>
-            </w:pPr>
-            <w:r>
-              <w:rPr>
-                <w:sz w:val="24"/>
-                <w:szCs w:val="24"/>
-              </w:rPr>
-              <w:t>0.54839</w:t>
+                <w:b/>
+                <w:sz w:val="24"/>
+                <w:szCs w:val="24"/>
+              </w:rPr>
+            </w:pPr>
+            <w:r>
+              <w:rPr>
+                <w:b/>
+                <w:sz w:val="24"/>
+                <w:szCs w:val="24"/>
+              </w:rPr>
+              <w:t>0.57059</w:t>
             </w:r>
           </w:p>
         </w:tc>
@@ -4336,6 +4298,13 @@
               </w:rPr>
               <w:t>0.425</w:t>
             </w:r>
+            <w:r>
+              <w:rPr>
+                <w:sz w:val="24"/>
+                <w:szCs w:val="24"/>
+              </w:rPr>
+              <w:t>44</w:t>
+            </w:r>
           </w:p>
         </w:tc>
         <w:tc>
@@ -4376,7 +4345,14 @@
                 <w:sz w:val="24"/>
                 <w:szCs w:val="24"/>
               </w:rPr>
-              <w:t>0.8656</w:t>
+              <w:t>0.8</w:t>
+            </w:r>
+            <w:r>
+              <w:rPr>
+                <w:sz w:val="24"/>
+                <w:szCs w:val="24"/>
+              </w:rPr>
+              <w:t>570</w:t>
             </w:r>
           </w:p>
         </w:tc>
@@ -4525,7 +4501,7 @@
                 <w:sz w:val="24"/>
                 <w:szCs w:val="24"/>
               </w:rPr>
-              <w:t>0.42584</w:t>
+              <w:t>0.42781</w:t>
             </w:r>
           </w:p>
         </w:tc>
@@ -4567,7 +4543,7 @@
                 <w:sz w:val="24"/>
                 <w:szCs w:val="24"/>
               </w:rPr>
-              <w:t>0.47849</w:t>
+              <w:t>0.47059</w:t>
             </w:r>
           </w:p>
         </w:tc>
@@ -4609,7 +4585,7 @@
                 <w:sz w:val="24"/>
                 <w:szCs w:val="24"/>
               </w:rPr>
-              <w:t>0.45063</w:t>
+              <w:t>0.44818</w:t>
             </w:r>
           </w:p>
         </w:tc>
@@ -4651,7 +4627,7 @@
                 <w:sz w:val="24"/>
                 <w:szCs w:val="24"/>
               </w:rPr>
-              <w:t>0.8944</w:t>
+              <w:t>0.8925</w:t>
             </w:r>
           </w:p>
         </w:tc>
@@ -4768,24 +4744,39 @@
           </w:tcPr>
           <w:p>
             <w:pPr>
-              <w:pStyle w:val="HTMLPreformatted"/>
-              <w:shd w:val="clear" w:color="auto" w:fill="FFFFFF"/>
-              <w:wordWrap w:val="0"/>
-              <w:spacing w:line="225" w:lineRule="atLeast"/>
-              <w:jc w:val="center"/>
-              <w:rPr>
-                <w:rFonts w:asciiTheme="minorHAnsi" w:eastAsiaTheme="minorHAnsi" w:hAnsiTheme="minorHAnsi" w:cstheme="minorBidi"/>
-                <w:sz w:val="24"/>
-                <w:szCs w:val="24"/>
-              </w:rPr>
-            </w:pPr>
-            <w:r>
-              <w:rPr>
-                <w:rFonts w:asciiTheme="minorHAnsi" w:eastAsiaTheme="minorHAnsi" w:hAnsiTheme="minorHAnsi" w:cstheme="minorBidi"/>
-                <w:sz w:val="24"/>
-                <w:szCs w:val="24"/>
-              </w:rPr>
-              <w:t>0.35652</w:t>
+              <w:shd w:val="clear" w:color="auto" w:fill="FFFFFF"/>
+              <w:tabs>
+                <w:tab w:val="left" w:pos="916"/>
+                <w:tab w:val="left" w:pos="1832"/>
+                <w:tab w:val="left" w:pos="2748"/>
+                <w:tab w:val="left" w:pos="3664"/>
+                <w:tab w:val="left" w:pos="4580"/>
+                <w:tab w:val="left" w:pos="5496"/>
+                <w:tab w:val="left" w:pos="6412"/>
+                <w:tab w:val="left" w:pos="7328"/>
+                <w:tab w:val="left" w:pos="8244"/>
+                <w:tab w:val="left" w:pos="9160"/>
+                <w:tab w:val="left" w:pos="10076"/>
+                <w:tab w:val="left" w:pos="10992"/>
+                <w:tab w:val="left" w:pos="11908"/>
+                <w:tab w:val="left" w:pos="12824"/>
+                <w:tab w:val="left" w:pos="13740"/>
+                <w:tab w:val="left" w:pos="14656"/>
+              </w:tabs>
+              <w:wordWrap w:val="0"/>
+              <w:spacing w:line="225" w:lineRule="atLeast"/>
+              <w:jc w:val="center"/>
+              <w:rPr>
+                <w:sz w:val="24"/>
+                <w:szCs w:val="24"/>
+              </w:rPr>
+            </w:pPr>
+            <w:r>
+              <w:rPr>
+                <w:sz w:val="24"/>
+                <w:szCs w:val="24"/>
+              </w:rPr>
+              <w:t>0.36404</w:t>
             </w:r>
           </w:p>
         </w:tc>
@@ -4795,24 +4786,39 @@
           </w:tcPr>
           <w:p>
             <w:pPr>
-              <w:pStyle w:val="HTMLPreformatted"/>
-              <w:shd w:val="clear" w:color="auto" w:fill="FFFFFF"/>
-              <w:wordWrap w:val="0"/>
-              <w:spacing w:line="225" w:lineRule="atLeast"/>
-              <w:jc w:val="center"/>
-              <w:rPr>
-                <w:rFonts w:asciiTheme="minorHAnsi" w:eastAsiaTheme="minorHAnsi" w:hAnsiTheme="minorHAnsi" w:cstheme="minorBidi"/>
-                <w:sz w:val="24"/>
-                <w:szCs w:val="24"/>
-              </w:rPr>
-            </w:pPr>
-            <w:r>
-              <w:rPr>
-                <w:rFonts w:asciiTheme="minorHAnsi" w:eastAsiaTheme="minorHAnsi" w:hAnsiTheme="minorHAnsi" w:cstheme="minorBidi"/>
-                <w:sz w:val="24"/>
-                <w:szCs w:val="24"/>
-              </w:rPr>
-              <w:t>0.44086</w:t>
+              <w:shd w:val="clear" w:color="auto" w:fill="FFFFFF"/>
+              <w:tabs>
+                <w:tab w:val="left" w:pos="916"/>
+                <w:tab w:val="left" w:pos="1832"/>
+                <w:tab w:val="left" w:pos="2748"/>
+                <w:tab w:val="left" w:pos="3664"/>
+                <w:tab w:val="left" w:pos="4580"/>
+                <w:tab w:val="left" w:pos="5496"/>
+                <w:tab w:val="left" w:pos="6412"/>
+                <w:tab w:val="left" w:pos="7328"/>
+                <w:tab w:val="left" w:pos="8244"/>
+                <w:tab w:val="left" w:pos="9160"/>
+                <w:tab w:val="left" w:pos="10076"/>
+                <w:tab w:val="left" w:pos="10992"/>
+                <w:tab w:val="left" w:pos="11908"/>
+                <w:tab w:val="left" w:pos="12824"/>
+                <w:tab w:val="left" w:pos="13740"/>
+                <w:tab w:val="left" w:pos="14656"/>
+              </w:tabs>
+              <w:wordWrap w:val="0"/>
+              <w:spacing w:line="225" w:lineRule="atLeast"/>
+              <w:jc w:val="center"/>
+              <w:rPr>
+                <w:sz w:val="24"/>
+                <w:szCs w:val="24"/>
+              </w:rPr>
+            </w:pPr>
+            <w:r>
+              <w:rPr>
+                <w:sz w:val="24"/>
+                <w:szCs w:val="24"/>
+              </w:rPr>
+              <w:t xml:space="preserve">0.48824  </w:t>
             </w:r>
           </w:p>
         </w:tc>
@@ -4822,24 +4828,39 @@
           </w:tcPr>
           <w:p>
             <w:pPr>
-              <w:pStyle w:val="HTMLPreformatted"/>
-              <w:shd w:val="clear" w:color="auto" w:fill="FFFFFF"/>
-              <w:wordWrap w:val="0"/>
-              <w:spacing w:line="225" w:lineRule="atLeast"/>
-              <w:jc w:val="center"/>
-              <w:rPr>
-                <w:rFonts w:asciiTheme="minorHAnsi" w:eastAsiaTheme="minorHAnsi" w:hAnsiTheme="minorHAnsi" w:cstheme="minorBidi"/>
-                <w:sz w:val="24"/>
-                <w:szCs w:val="24"/>
-              </w:rPr>
-            </w:pPr>
-            <w:r>
-              <w:rPr>
-                <w:rFonts w:asciiTheme="minorHAnsi" w:eastAsiaTheme="minorHAnsi" w:hAnsiTheme="minorHAnsi" w:cstheme="minorBidi"/>
-                <w:sz w:val="24"/>
-                <w:szCs w:val="24"/>
-              </w:rPr>
-              <w:t>0.39423</w:t>
+              <w:shd w:val="clear" w:color="auto" w:fill="FFFFFF"/>
+              <w:tabs>
+                <w:tab w:val="left" w:pos="916"/>
+                <w:tab w:val="left" w:pos="1832"/>
+                <w:tab w:val="left" w:pos="2748"/>
+                <w:tab w:val="left" w:pos="3664"/>
+                <w:tab w:val="left" w:pos="4580"/>
+                <w:tab w:val="left" w:pos="5496"/>
+                <w:tab w:val="left" w:pos="6412"/>
+                <w:tab w:val="left" w:pos="7328"/>
+                <w:tab w:val="left" w:pos="8244"/>
+                <w:tab w:val="left" w:pos="9160"/>
+                <w:tab w:val="left" w:pos="10076"/>
+                <w:tab w:val="left" w:pos="10992"/>
+                <w:tab w:val="left" w:pos="11908"/>
+                <w:tab w:val="left" w:pos="12824"/>
+                <w:tab w:val="left" w:pos="13740"/>
+                <w:tab w:val="left" w:pos="14656"/>
+              </w:tabs>
+              <w:wordWrap w:val="0"/>
+              <w:spacing w:line="225" w:lineRule="atLeast"/>
+              <w:jc w:val="center"/>
+              <w:rPr>
+                <w:sz w:val="24"/>
+                <w:szCs w:val="24"/>
+              </w:rPr>
+            </w:pPr>
+            <w:r>
+              <w:rPr>
+                <w:sz w:val="24"/>
+                <w:szCs w:val="24"/>
+              </w:rPr>
+              <w:t>0.41709</w:t>
             </w:r>
           </w:p>
         </w:tc>
@@ -4849,24 +4870,39 @@
           </w:tcPr>
           <w:p>
             <w:pPr>
-              <w:pStyle w:val="HTMLPreformatted"/>
-              <w:shd w:val="clear" w:color="auto" w:fill="FFFFFF"/>
-              <w:wordWrap w:val="0"/>
-              <w:spacing w:line="225" w:lineRule="atLeast"/>
-              <w:jc w:val="center"/>
-              <w:rPr>
-                <w:rFonts w:asciiTheme="minorHAnsi" w:eastAsiaTheme="minorHAnsi" w:hAnsiTheme="minorHAnsi" w:cstheme="minorBidi"/>
-                <w:sz w:val="24"/>
-                <w:szCs w:val="24"/>
-              </w:rPr>
-            </w:pPr>
-            <w:r>
-              <w:rPr>
-                <w:rFonts w:asciiTheme="minorHAnsi" w:eastAsiaTheme="minorHAnsi" w:hAnsiTheme="minorHAnsi" w:cstheme="minorBidi"/>
-                <w:sz w:val="24"/>
-                <w:szCs w:val="24"/>
-              </w:rPr>
-              <w:t>0.8773</w:t>
+              <w:shd w:val="clear" w:color="auto" w:fill="FFFFFF"/>
+              <w:tabs>
+                <w:tab w:val="left" w:pos="916"/>
+                <w:tab w:val="left" w:pos="1832"/>
+                <w:tab w:val="left" w:pos="2748"/>
+                <w:tab w:val="left" w:pos="3664"/>
+                <w:tab w:val="left" w:pos="4580"/>
+                <w:tab w:val="left" w:pos="5496"/>
+                <w:tab w:val="left" w:pos="6412"/>
+                <w:tab w:val="left" w:pos="7328"/>
+                <w:tab w:val="left" w:pos="8244"/>
+                <w:tab w:val="left" w:pos="9160"/>
+                <w:tab w:val="left" w:pos="10076"/>
+                <w:tab w:val="left" w:pos="10992"/>
+                <w:tab w:val="left" w:pos="11908"/>
+                <w:tab w:val="left" w:pos="12824"/>
+                <w:tab w:val="left" w:pos="13740"/>
+                <w:tab w:val="left" w:pos="14656"/>
+              </w:tabs>
+              <w:wordWrap w:val="0"/>
+              <w:spacing w:line="225" w:lineRule="atLeast"/>
+              <w:jc w:val="center"/>
+              <w:rPr>
+                <w:sz w:val="24"/>
+                <w:szCs w:val="24"/>
+              </w:rPr>
+            </w:pPr>
+            <w:r>
+              <w:rPr>
+                <w:sz w:val="24"/>
+                <w:szCs w:val="24"/>
+              </w:rPr>
+              <w:t>0.8734</w:t>
             </w:r>
           </w:p>
         </w:tc>
@@ -5015,7 +5051,7 @@
                 <w:sz w:val="24"/>
                 <w:szCs w:val="24"/>
               </w:rPr>
-              <w:t>0.43902</w:t>
+              <w:t>0.40722</w:t>
             </w:r>
           </w:p>
         </w:tc>
@@ -5057,7 +5093,7 @@
                 <w:sz w:val="24"/>
                 <w:szCs w:val="24"/>
               </w:rPr>
-              <w:t>0.48387</w:t>
+              <w:t>0.4647</w:t>
             </w:r>
           </w:p>
         </w:tc>
@@ -5099,7 +5135,7 @@
                 <w:sz w:val="24"/>
                 <w:szCs w:val="24"/>
               </w:rPr>
-              <w:t>0.46035</w:t>
+              <w:t>0.43407</w:t>
             </w:r>
           </w:p>
         </w:tc>
@@ -5141,7 +5177,7 @@
                 <w:sz w:val="24"/>
                 <w:szCs w:val="24"/>
               </w:rPr>
-              <w:t xml:space="preserve">0.8973 </w:t>
+              <w:t xml:space="preserve">0.8876 </w:t>
             </w:r>
           </w:p>
         </w:tc>
@@ -5206,7 +5242,16 @@
                 <w:sz w:val="24"/>
                 <w:szCs w:val="24"/>
               </w:rPr>
-              <w:t>10000</w:t>
+              <w:t>1000</w:t>
+            </w:r>
+            <w:bookmarkStart w:id="0" w:name="_GoBack"/>
+            <w:bookmarkEnd w:id="0"/>
+            <w:r>
+              <w:rPr>
+                <w:sz w:val="24"/>
+                <w:szCs w:val="24"/>
+              </w:rPr>
+              <w:t>0</w:t>
             </w:r>
           </w:p>
         </w:tc>
@@ -5258,24 +5303,39 @@
           </w:tcPr>
           <w:p>
             <w:pPr>
-              <w:pStyle w:val="HTMLPreformatted"/>
-              <w:shd w:val="clear" w:color="auto" w:fill="FFFFFF"/>
-              <w:wordWrap w:val="0"/>
-              <w:spacing w:line="225" w:lineRule="atLeast"/>
-              <w:jc w:val="center"/>
-              <w:rPr>
-                <w:rFonts w:asciiTheme="minorHAnsi" w:eastAsiaTheme="minorHAnsi" w:hAnsiTheme="minorHAnsi" w:cstheme="minorBidi"/>
-                <w:sz w:val="24"/>
-                <w:szCs w:val="24"/>
-              </w:rPr>
-            </w:pPr>
-            <w:r>
-              <w:rPr>
-                <w:rFonts w:asciiTheme="minorHAnsi" w:eastAsiaTheme="minorHAnsi" w:hAnsiTheme="minorHAnsi" w:cstheme="minorBidi"/>
-                <w:sz w:val="24"/>
-                <w:szCs w:val="24"/>
-              </w:rPr>
-              <w:t>0.35652</w:t>
+              <w:shd w:val="clear" w:color="auto" w:fill="FFFFFF"/>
+              <w:tabs>
+                <w:tab w:val="left" w:pos="916"/>
+                <w:tab w:val="left" w:pos="1832"/>
+                <w:tab w:val="left" w:pos="2748"/>
+                <w:tab w:val="left" w:pos="3664"/>
+                <w:tab w:val="left" w:pos="4580"/>
+                <w:tab w:val="left" w:pos="5496"/>
+                <w:tab w:val="left" w:pos="6412"/>
+                <w:tab w:val="left" w:pos="7328"/>
+                <w:tab w:val="left" w:pos="8244"/>
+                <w:tab w:val="left" w:pos="9160"/>
+                <w:tab w:val="left" w:pos="10076"/>
+                <w:tab w:val="left" w:pos="10992"/>
+                <w:tab w:val="left" w:pos="11908"/>
+                <w:tab w:val="left" w:pos="12824"/>
+                <w:tab w:val="left" w:pos="13740"/>
+                <w:tab w:val="left" w:pos="14656"/>
+              </w:tabs>
+              <w:wordWrap w:val="0"/>
+              <w:spacing w:line="225" w:lineRule="atLeast"/>
+              <w:jc w:val="center"/>
+              <w:rPr>
+                <w:sz w:val="24"/>
+                <w:szCs w:val="24"/>
+              </w:rPr>
+            </w:pPr>
+            <w:r>
+              <w:rPr>
+                <w:sz w:val="24"/>
+                <w:szCs w:val="24"/>
+              </w:rPr>
+              <w:t>0.3477</w:t>
             </w:r>
           </w:p>
         </w:tc>
@@ -5285,24 +5345,39 @@
           </w:tcPr>
           <w:p>
             <w:pPr>
-              <w:pStyle w:val="HTMLPreformatted"/>
-              <w:shd w:val="clear" w:color="auto" w:fill="FFFFFF"/>
-              <w:wordWrap w:val="0"/>
-              <w:spacing w:line="225" w:lineRule="atLeast"/>
-              <w:jc w:val="center"/>
-              <w:rPr>
-                <w:rFonts w:asciiTheme="minorHAnsi" w:eastAsiaTheme="minorHAnsi" w:hAnsiTheme="minorHAnsi" w:cstheme="minorBidi"/>
-                <w:sz w:val="24"/>
-                <w:szCs w:val="24"/>
-              </w:rPr>
-            </w:pPr>
-            <w:r>
-              <w:rPr>
-                <w:rFonts w:asciiTheme="minorHAnsi" w:eastAsiaTheme="minorHAnsi" w:hAnsiTheme="minorHAnsi" w:cstheme="minorBidi"/>
-                <w:sz w:val="24"/>
-                <w:szCs w:val="24"/>
-              </w:rPr>
-              <w:t>0.44086</w:t>
+              <w:shd w:val="clear" w:color="auto" w:fill="FFFFFF"/>
+              <w:tabs>
+                <w:tab w:val="left" w:pos="916"/>
+                <w:tab w:val="left" w:pos="1832"/>
+                <w:tab w:val="left" w:pos="2748"/>
+                <w:tab w:val="left" w:pos="3664"/>
+                <w:tab w:val="left" w:pos="4580"/>
+                <w:tab w:val="left" w:pos="5496"/>
+                <w:tab w:val="left" w:pos="6412"/>
+                <w:tab w:val="left" w:pos="7328"/>
+                <w:tab w:val="left" w:pos="8244"/>
+                <w:tab w:val="left" w:pos="9160"/>
+                <w:tab w:val="left" w:pos="10076"/>
+                <w:tab w:val="left" w:pos="10992"/>
+                <w:tab w:val="left" w:pos="11908"/>
+                <w:tab w:val="left" w:pos="12824"/>
+                <w:tab w:val="left" w:pos="13740"/>
+                <w:tab w:val="left" w:pos="14656"/>
+              </w:tabs>
+              <w:wordWrap w:val="0"/>
+              <w:spacing w:line="225" w:lineRule="atLeast"/>
+              <w:jc w:val="center"/>
+              <w:rPr>
+                <w:sz w:val="24"/>
+                <w:szCs w:val="24"/>
+              </w:rPr>
+            </w:pPr>
+            <w:r>
+              <w:rPr>
+                <w:sz w:val="24"/>
+                <w:szCs w:val="24"/>
+              </w:rPr>
+              <w:t xml:space="preserve">0.48824 </w:t>
             </w:r>
           </w:p>
         </w:tc>
@@ -5312,24 +5387,39 @@
           </w:tcPr>
           <w:p>
             <w:pPr>
-              <w:pStyle w:val="HTMLPreformatted"/>
-              <w:shd w:val="clear" w:color="auto" w:fill="FFFFFF"/>
-              <w:wordWrap w:val="0"/>
-              <w:spacing w:line="225" w:lineRule="atLeast"/>
-              <w:jc w:val="center"/>
-              <w:rPr>
-                <w:rFonts w:asciiTheme="minorHAnsi" w:eastAsiaTheme="minorHAnsi" w:hAnsiTheme="minorHAnsi" w:cstheme="minorBidi"/>
-                <w:sz w:val="24"/>
-                <w:szCs w:val="24"/>
-              </w:rPr>
-            </w:pPr>
-            <w:r>
-              <w:rPr>
-                <w:rFonts w:asciiTheme="minorHAnsi" w:eastAsiaTheme="minorHAnsi" w:hAnsiTheme="minorHAnsi" w:cstheme="minorBidi"/>
-                <w:sz w:val="24"/>
-                <w:szCs w:val="24"/>
-              </w:rPr>
-              <w:t>0.39423</w:t>
+              <w:shd w:val="clear" w:color="auto" w:fill="FFFFFF"/>
+              <w:tabs>
+                <w:tab w:val="left" w:pos="916"/>
+                <w:tab w:val="left" w:pos="1832"/>
+                <w:tab w:val="left" w:pos="2748"/>
+                <w:tab w:val="left" w:pos="3664"/>
+                <w:tab w:val="left" w:pos="4580"/>
+                <w:tab w:val="left" w:pos="5496"/>
+                <w:tab w:val="left" w:pos="6412"/>
+                <w:tab w:val="left" w:pos="7328"/>
+                <w:tab w:val="left" w:pos="8244"/>
+                <w:tab w:val="left" w:pos="9160"/>
+                <w:tab w:val="left" w:pos="10076"/>
+                <w:tab w:val="left" w:pos="10992"/>
+                <w:tab w:val="left" w:pos="11908"/>
+                <w:tab w:val="left" w:pos="12824"/>
+                <w:tab w:val="left" w:pos="13740"/>
+                <w:tab w:val="left" w:pos="14656"/>
+              </w:tabs>
+              <w:wordWrap w:val="0"/>
+              <w:spacing w:line="225" w:lineRule="atLeast"/>
+              <w:jc w:val="center"/>
+              <w:rPr>
+                <w:sz w:val="24"/>
+                <w:szCs w:val="24"/>
+              </w:rPr>
+            </w:pPr>
+            <w:r>
+              <w:rPr>
+                <w:sz w:val="24"/>
+                <w:szCs w:val="24"/>
+              </w:rPr>
+              <w:t>0.41709</w:t>
             </w:r>
           </w:p>
         </w:tc>
@@ -5371,7 +5461,7 @@
                 <w:sz w:val="24"/>
                 <w:szCs w:val="24"/>
               </w:rPr>
-              <w:t>0.8773</w:t>
+              <w:t>0.8734</w:t>
             </w:r>
           </w:p>
         </w:tc>
@@ -5485,16 +5575,7 @@
                 <w:sz w:val="24"/>
                 <w:szCs w:val="24"/>
               </w:rPr>
-              <w:t>0.00</w:t>
-            </w:r>
-            <w:bookmarkStart w:id="0" w:name="_GoBack"/>
-            <w:bookmarkEnd w:id="0"/>
-            <w:r>
-              <w:rPr>
-                <w:sz w:val="24"/>
-                <w:szCs w:val="24"/>
-              </w:rPr>
-              <w:t>1</w:t>
+              <w:t>0.001</w:t>
             </w:r>
           </w:p>
         </w:tc>
@@ -5527,47 +5608,21 @@
               <w:spacing w:line="225" w:lineRule="atLeast"/>
               <w:jc w:val="center"/>
               <w:rPr>
-                <w:sz w:val="24"/>
-                <w:szCs w:val="24"/>
-              </w:rPr>
-            </w:pPr>
-            <w:r>
-              <w:rPr>
-                <w:sz w:val="24"/>
-                <w:szCs w:val="24"/>
-              </w:rPr>
-              <w:t>0.43981</w:t>
-            </w:r>
-          </w:p>
-          <w:p>
-            <w:pPr>
-              <w:shd w:val="clear" w:color="auto" w:fill="FFFFFF"/>
-              <w:tabs>
-                <w:tab w:val="left" w:pos="916"/>
-                <w:tab w:val="left" w:pos="1832"/>
-                <w:tab w:val="left" w:pos="2748"/>
-                <w:tab w:val="left" w:pos="3664"/>
-                <w:tab w:val="left" w:pos="4580"/>
-                <w:tab w:val="left" w:pos="5496"/>
-                <w:tab w:val="left" w:pos="6412"/>
-                <w:tab w:val="left" w:pos="7328"/>
-                <w:tab w:val="left" w:pos="8244"/>
-                <w:tab w:val="left" w:pos="9160"/>
-                <w:tab w:val="left" w:pos="10076"/>
-                <w:tab w:val="left" w:pos="10992"/>
-                <w:tab w:val="left" w:pos="11908"/>
-                <w:tab w:val="left" w:pos="12824"/>
-                <w:tab w:val="left" w:pos="13740"/>
-                <w:tab w:val="left" w:pos="14656"/>
-              </w:tabs>
-              <w:wordWrap w:val="0"/>
-              <w:spacing w:line="225" w:lineRule="atLeast"/>
-              <w:jc w:val="center"/>
-              <w:rPr>
-                <w:sz w:val="24"/>
-                <w:szCs w:val="24"/>
-              </w:rPr>
-            </w:pPr>
+                <w:rFonts w:ascii="Lucida Console" w:eastAsia="Times New Roman" w:hAnsi="Lucida Console" w:cs="Courier New"/>
+                <w:color w:val="000000"/>
+                <w:sz w:val="20"/>
+                <w:szCs w:val="20"/>
+              </w:rPr>
+            </w:pPr>
+            <w:r>
+              <w:rPr>
+                <w:rFonts w:ascii="Lucida Console" w:eastAsia="Times New Roman" w:hAnsi="Lucida Console" w:cs="Courier New"/>
+                <w:color w:val="000000"/>
+                <w:sz w:val="20"/>
+                <w:szCs w:val="20"/>
+              </w:rPr>
+              <w:t>0.44118</w:t>
+            </w:r>
           </w:p>
         </w:tc>
         <w:tc>
@@ -5599,47 +5654,21 @@
               <w:spacing w:line="225" w:lineRule="atLeast"/>
               <w:jc w:val="center"/>
               <w:rPr>
-                <w:sz w:val="24"/>
-                <w:szCs w:val="24"/>
-              </w:rPr>
-            </w:pPr>
-            <w:r>
-              <w:rPr>
-                <w:sz w:val="24"/>
-                <w:szCs w:val="24"/>
-              </w:rPr>
-              <w:t>0.51075</w:t>
-            </w:r>
-          </w:p>
-          <w:p>
-            <w:pPr>
-              <w:shd w:val="clear" w:color="auto" w:fill="FFFFFF"/>
-              <w:tabs>
-                <w:tab w:val="left" w:pos="916"/>
-                <w:tab w:val="left" w:pos="1832"/>
-                <w:tab w:val="left" w:pos="2748"/>
-                <w:tab w:val="left" w:pos="3664"/>
-                <w:tab w:val="left" w:pos="4580"/>
-                <w:tab w:val="left" w:pos="5496"/>
-                <w:tab w:val="left" w:pos="6412"/>
-                <w:tab w:val="left" w:pos="7328"/>
-                <w:tab w:val="left" w:pos="8244"/>
-                <w:tab w:val="left" w:pos="9160"/>
-                <w:tab w:val="left" w:pos="10076"/>
-                <w:tab w:val="left" w:pos="10992"/>
-                <w:tab w:val="left" w:pos="11908"/>
-                <w:tab w:val="left" w:pos="12824"/>
-                <w:tab w:val="left" w:pos="13740"/>
-                <w:tab w:val="left" w:pos="14656"/>
-              </w:tabs>
-              <w:wordWrap w:val="0"/>
-              <w:spacing w:line="225" w:lineRule="atLeast"/>
-              <w:jc w:val="center"/>
-              <w:rPr>
-                <w:sz w:val="24"/>
-                <w:szCs w:val="24"/>
-              </w:rPr>
-            </w:pPr>
+                <w:rFonts w:ascii="Lucida Console" w:eastAsia="Times New Roman" w:hAnsi="Lucida Console" w:cs="Courier New"/>
+                <w:color w:val="000000"/>
+                <w:sz w:val="20"/>
+                <w:szCs w:val="20"/>
+              </w:rPr>
+            </w:pPr>
+            <w:r>
+              <w:rPr>
+                <w:rFonts w:ascii="Lucida Console" w:eastAsia="Times New Roman" w:hAnsi="Lucida Console" w:cs="Courier New"/>
+                <w:color w:val="000000"/>
+                <w:sz w:val="20"/>
+                <w:szCs w:val="20"/>
+              </w:rPr>
+              <w:t>0.52941</w:t>
+            </w:r>
           </w:p>
         </w:tc>
         <w:tc>
@@ -5671,16 +5700,20 @@
               <w:spacing w:line="225" w:lineRule="atLeast"/>
               <w:jc w:val="center"/>
               <w:rPr>
-                <w:sz w:val="24"/>
-                <w:szCs w:val="24"/>
-              </w:rPr>
-            </w:pPr>
-            <w:r>
-              <w:rPr>
-                <w:sz w:val="24"/>
-                <w:szCs w:val="24"/>
-              </w:rPr>
-              <w:t>0.47264</w:t>
+                <w:rFonts w:ascii="Lucida Console" w:eastAsia="Times New Roman" w:hAnsi="Lucida Console" w:cs="Courier New"/>
+                <w:color w:val="000000"/>
+                <w:sz w:val="20"/>
+                <w:szCs w:val="20"/>
+              </w:rPr>
+            </w:pPr>
+            <w:r>
+              <w:rPr>
+                <w:rFonts w:ascii="Lucida Console" w:eastAsia="Times New Roman" w:hAnsi="Lucida Console" w:cs="Courier New"/>
+                <w:color w:val="000000"/>
+                <w:sz w:val="20"/>
+                <w:szCs w:val="20"/>
+              </w:rPr>
+              <w:t>0.48128</w:t>
             </w:r>
           </w:p>
         </w:tc>
@@ -5719,41 +5752,13 @@
             </w:pPr>
             <w:r>
               <w:rPr>
-                <w:sz w:val="24"/>
-                <w:szCs w:val="24"/>
-              </w:rPr>
-              <w:t>0.8968</w:t>
-            </w:r>
-          </w:p>
-          <w:p>
-            <w:pPr>
-              <w:shd w:val="clear" w:color="auto" w:fill="FFFFFF"/>
-              <w:tabs>
-                <w:tab w:val="left" w:pos="916"/>
-                <w:tab w:val="left" w:pos="1832"/>
-                <w:tab w:val="left" w:pos="2748"/>
-                <w:tab w:val="left" w:pos="3664"/>
-                <w:tab w:val="left" w:pos="4580"/>
-                <w:tab w:val="left" w:pos="5496"/>
-                <w:tab w:val="left" w:pos="6412"/>
-                <w:tab w:val="left" w:pos="7328"/>
-                <w:tab w:val="left" w:pos="8244"/>
-                <w:tab w:val="left" w:pos="9160"/>
-                <w:tab w:val="left" w:pos="10076"/>
-                <w:tab w:val="left" w:pos="10992"/>
-                <w:tab w:val="left" w:pos="11908"/>
-                <w:tab w:val="left" w:pos="12824"/>
-                <w:tab w:val="left" w:pos="13740"/>
-                <w:tab w:val="left" w:pos="14656"/>
-              </w:tabs>
-              <w:wordWrap w:val="0"/>
-              <w:spacing w:line="225" w:lineRule="atLeast"/>
-              <w:jc w:val="center"/>
-              <w:rPr>
-                <w:sz w:val="24"/>
-                <w:szCs w:val="24"/>
-              </w:rPr>
-            </w:pPr>
+                <w:rFonts w:ascii="Lucida Console" w:eastAsia="Times New Roman" w:hAnsi="Lucida Console" w:cs="Courier New"/>
+                <w:color w:val="000000"/>
+                <w:sz w:val="20"/>
+                <w:szCs w:val="20"/>
+              </w:rPr>
+              <w:t>0.8941</w:t>
+            </w:r>
           </w:p>
         </w:tc>
       </w:tr>
@@ -5898,6 +5903,115 @@
           </w:tcPr>
           <w:p>
             <w:pPr>
+              <w:shd w:val="clear" w:color="auto" w:fill="FFFFFF"/>
+              <w:tabs>
+                <w:tab w:val="left" w:pos="916"/>
+                <w:tab w:val="left" w:pos="1832"/>
+                <w:tab w:val="left" w:pos="2748"/>
+                <w:tab w:val="left" w:pos="3664"/>
+                <w:tab w:val="left" w:pos="4580"/>
+                <w:tab w:val="left" w:pos="5496"/>
+                <w:tab w:val="left" w:pos="6412"/>
+                <w:tab w:val="left" w:pos="7328"/>
+                <w:tab w:val="left" w:pos="8244"/>
+                <w:tab w:val="left" w:pos="9160"/>
+                <w:tab w:val="left" w:pos="10076"/>
+                <w:tab w:val="left" w:pos="10992"/>
+                <w:tab w:val="left" w:pos="11908"/>
+                <w:tab w:val="left" w:pos="12824"/>
+                <w:tab w:val="left" w:pos="13740"/>
+                <w:tab w:val="left" w:pos="14656"/>
+              </w:tabs>
+              <w:wordWrap w:val="0"/>
+              <w:spacing w:line="225" w:lineRule="atLeast"/>
+              <w:jc w:val="center"/>
+              <w:rPr>
+                <w:sz w:val="24"/>
+                <w:szCs w:val="24"/>
+              </w:rPr>
+            </w:pPr>
+            <w:r>
+              <w:rPr>
+                <w:sz w:val="24"/>
+                <w:szCs w:val="24"/>
+              </w:rPr>
+              <w:t>0.51176</w:t>
+            </w:r>
+          </w:p>
+          <w:p>
+            <w:pPr>
+              <w:shd w:val="clear" w:color="auto" w:fill="FFFFFF"/>
+              <w:tabs>
+                <w:tab w:val="left" w:pos="916"/>
+                <w:tab w:val="left" w:pos="1832"/>
+                <w:tab w:val="left" w:pos="2748"/>
+                <w:tab w:val="left" w:pos="3664"/>
+                <w:tab w:val="left" w:pos="4580"/>
+                <w:tab w:val="left" w:pos="5496"/>
+                <w:tab w:val="left" w:pos="6412"/>
+                <w:tab w:val="left" w:pos="7328"/>
+                <w:tab w:val="left" w:pos="8244"/>
+                <w:tab w:val="left" w:pos="9160"/>
+                <w:tab w:val="left" w:pos="10076"/>
+                <w:tab w:val="left" w:pos="10992"/>
+                <w:tab w:val="left" w:pos="11908"/>
+                <w:tab w:val="left" w:pos="12824"/>
+                <w:tab w:val="left" w:pos="13740"/>
+                <w:tab w:val="left" w:pos="14656"/>
+              </w:tabs>
+              <w:wordWrap w:val="0"/>
+              <w:spacing w:line="225" w:lineRule="atLeast"/>
+              <w:jc w:val="center"/>
+              <w:rPr>
+                <w:sz w:val="24"/>
+                <w:szCs w:val="24"/>
+              </w:rPr>
+            </w:pPr>
+          </w:p>
+        </w:tc>
+        <w:tc>
+          <w:tcPr>
+            <w:tcW w:w="1456" w:type="dxa"/>
+          </w:tcPr>
+          <w:p>
+            <w:pPr>
+              <w:shd w:val="clear" w:color="auto" w:fill="FFFFFF"/>
+              <w:tabs>
+                <w:tab w:val="left" w:pos="916"/>
+                <w:tab w:val="left" w:pos="1832"/>
+                <w:tab w:val="left" w:pos="2748"/>
+                <w:tab w:val="left" w:pos="3664"/>
+                <w:tab w:val="left" w:pos="4580"/>
+                <w:tab w:val="left" w:pos="5496"/>
+                <w:tab w:val="left" w:pos="6412"/>
+                <w:tab w:val="left" w:pos="7328"/>
+                <w:tab w:val="left" w:pos="8244"/>
+                <w:tab w:val="left" w:pos="9160"/>
+                <w:tab w:val="left" w:pos="10076"/>
+                <w:tab w:val="left" w:pos="10992"/>
+                <w:tab w:val="left" w:pos="11908"/>
+                <w:tab w:val="left" w:pos="12824"/>
+                <w:tab w:val="left" w:pos="13740"/>
+                <w:tab w:val="left" w:pos="14656"/>
+              </w:tabs>
+              <w:wordWrap w:val="0"/>
+              <w:spacing w:line="225" w:lineRule="atLeast"/>
+              <w:jc w:val="center"/>
+              <w:rPr>
+                <w:sz w:val="24"/>
+                <w:szCs w:val="24"/>
+              </w:rPr>
+            </w:pPr>
+            <w:r>
+              <w:rPr>
+                <w:sz w:val="24"/>
+                <w:szCs w:val="24"/>
+              </w:rPr>
+              <w:t>0.51176</w:t>
+            </w:r>
+          </w:p>
+          <w:p>
+            <w:pPr>
               <w:pStyle w:val="HTMLPreformatted"/>
               <w:shd w:val="clear" w:color="auto" w:fill="FFFFFF"/>
               <w:wordWrap w:val="0"/>
@@ -5909,51 +6023,61 @@
                 <w:szCs w:val="24"/>
               </w:rPr>
             </w:pPr>
-            <w:r>
+          </w:p>
+        </w:tc>
+        <w:tc>
+          <w:tcPr>
+            <w:tcW w:w="1456" w:type="dxa"/>
+          </w:tcPr>
+          <w:p>
+            <w:pPr>
+              <w:shd w:val="clear" w:color="auto" w:fill="FFFFFF"/>
+              <w:tabs>
+                <w:tab w:val="left" w:pos="916"/>
+                <w:tab w:val="left" w:pos="1832"/>
+                <w:tab w:val="left" w:pos="2748"/>
+                <w:tab w:val="left" w:pos="3664"/>
+                <w:tab w:val="left" w:pos="4580"/>
+                <w:tab w:val="left" w:pos="5496"/>
+                <w:tab w:val="left" w:pos="6412"/>
+                <w:tab w:val="left" w:pos="7328"/>
+                <w:tab w:val="left" w:pos="8244"/>
+                <w:tab w:val="left" w:pos="9160"/>
+                <w:tab w:val="left" w:pos="10076"/>
+                <w:tab w:val="left" w:pos="10992"/>
+                <w:tab w:val="left" w:pos="11908"/>
+                <w:tab w:val="left" w:pos="12824"/>
+                <w:tab w:val="left" w:pos="13740"/>
+                <w:tab w:val="left" w:pos="14656"/>
+              </w:tabs>
+              <w:wordWrap w:val="0"/>
+              <w:spacing w:line="225" w:lineRule="atLeast"/>
+              <w:jc w:val="center"/>
+              <w:rPr>
+                <w:sz w:val="24"/>
+                <w:szCs w:val="24"/>
+              </w:rPr>
+            </w:pPr>
+            <w:r>
+              <w:rPr>
+                <w:sz w:val="24"/>
+                <w:szCs w:val="24"/>
+              </w:rPr>
+              <w:t>0.51176</w:t>
+            </w:r>
+          </w:p>
+          <w:p>
+            <w:pPr>
+              <w:pStyle w:val="HTMLPreformatted"/>
+              <w:shd w:val="clear" w:color="auto" w:fill="FFFFFF"/>
+              <w:wordWrap w:val="0"/>
+              <w:spacing w:line="225" w:lineRule="atLeast"/>
+              <w:jc w:val="center"/>
               <w:rPr>
                 <w:rFonts w:asciiTheme="minorHAnsi" w:eastAsiaTheme="minorHAnsi" w:hAnsiTheme="minorHAnsi" w:cstheme="minorBidi"/>
                 <w:sz w:val="24"/>
                 <w:szCs w:val="24"/>
               </w:rPr>
-              <w:t>0.5026</w:t>
-            </w:r>
-            <w:r>
-              <w:rPr>
-                <w:rFonts w:asciiTheme="minorHAnsi" w:eastAsiaTheme="minorHAnsi" w:hAnsiTheme="minorHAnsi" w:cstheme="minorBidi"/>
-                <w:sz w:val="24"/>
-                <w:szCs w:val="24"/>
-              </w:rPr>
-              <w:t>2</w:t>
-            </w:r>
-          </w:p>
-          <w:p>
-            <w:pPr>
-              <w:shd w:val="clear" w:color="auto" w:fill="FFFFFF"/>
-              <w:tabs>
-                <w:tab w:val="left" w:pos="916"/>
-                <w:tab w:val="left" w:pos="1832"/>
-                <w:tab w:val="left" w:pos="2748"/>
-                <w:tab w:val="left" w:pos="3664"/>
-                <w:tab w:val="left" w:pos="4580"/>
-                <w:tab w:val="left" w:pos="5496"/>
-                <w:tab w:val="left" w:pos="6412"/>
-                <w:tab w:val="left" w:pos="7328"/>
-                <w:tab w:val="left" w:pos="8244"/>
-                <w:tab w:val="left" w:pos="9160"/>
-                <w:tab w:val="left" w:pos="10076"/>
-                <w:tab w:val="left" w:pos="10992"/>
-                <w:tab w:val="left" w:pos="11908"/>
-                <w:tab w:val="left" w:pos="12824"/>
-                <w:tab w:val="left" w:pos="13740"/>
-                <w:tab w:val="left" w:pos="14656"/>
-              </w:tabs>
-              <w:wordWrap w:val="0"/>
-              <w:spacing w:line="225" w:lineRule="atLeast"/>
-              <w:jc w:val="center"/>
-              <w:rPr>
-                <w:sz w:val="24"/>
-                <w:szCs w:val="24"/>
-              </w:rPr>
             </w:pPr>
           </w:p>
         </w:tc>
@@ -5963,78 +6087,39 @@
           </w:tcPr>
           <w:p>
             <w:pPr>
-              <w:pStyle w:val="HTMLPreformatted"/>
-              <w:shd w:val="clear" w:color="auto" w:fill="FFFFFF"/>
-              <w:wordWrap w:val="0"/>
-              <w:spacing w:line="225" w:lineRule="atLeast"/>
-              <w:jc w:val="center"/>
-              <w:rPr>
-                <w:rFonts w:asciiTheme="minorHAnsi" w:eastAsiaTheme="minorHAnsi" w:hAnsiTheme="minorHAnsi" w:cstheme="minorBidi"/>
-                <w:sz w:val="24"/>
-                <w:szCs w:val="24"/>
-              </w:rPr>
-            </w:pPr>
-            <w:r>
-              <w:rPr>
-                <w:rFonts w:asciiTheme="minorHAnsi" w:eastAsiaTheme="minorHAnsi" w:hAnsiTheme="minorHAnsi" w:cstheme="minorBidi"/>
-                <w:sz w:val="24"/>
-                <w:szCs w:val="24"/>
-              </w:rPr>
-              <w:t>0.51613</w:t>
-            </w:r>
-          </w:p>
-        </w:tc>
-        <w:tc>
-          <w:tcPr>
-            <w:tcW w:w="1456" w:type="dxa"/>
-          </w:tcPr>
-          <w:p>
-            <w:pPr>
-              <w:pStyle w:val="HTMLPreformatted"/>
-              <w:shd w:val="clear" w:color="auto" w:fill="FFFFFF"/>
-              <w:wordWrap w:val="0"/>
-              <w:spacing w:line="225" w:lineRule="atLeast"/>
-              <w:jc w:val="center"/>
-              <w:rPr>
-                <w:rFonts w:asciiTheme="minorHAnsi" w:eastAsiaTheme="minorHAnsi" w:hAnsiTheme="minorHAnsi" w:cstheme="minorBidi"/>
-                <w:sz w:val="24"/>
-                <w:szCs w:val="24"/>
-              </w:rPr>
-            </w:pPr>
-            <w:r>
-              <w:rPr>
-                <w:rFonts w:asciiTheme="minorHAnsi" w:eastAsiaTheme="minorHAnsi" w:hAnsiTheme="minorHAnsi" w:cstheme="minorBidi"/>
-                <w:sz w:val="24"/>
-                <w:szCs w:val="24"/>
-              </w:rPr>
-              <w:t>0.50928</w:t>
-            </w:r>
-          </w:p>
-        </w:tc>
-        <w:tc>
-          <w:tcPr>
-            <w:tcW w:w="1456" w:type="dxa"/>
-          </w:tcPr>
-          <w:p>
-            <w:pPr>
-              <w:pStyle w:val="HTMLPreformatted"/>
-              <w:shd w:val="clear" w:color="auto" w:fill="FFFFFF"/>
-              <w:wordWrap w:val="0"/>
-              <w:spacing w:line="225" w:lineRule="atLeast"/>
-              <w:jc w:val="center"/>
-              <w:rPr>
-                <w:rFonts w:asciiTheme="minorHAnsi" w:eastAsiaTheme="minorHAnsi" w:hAnsiTheme="minorHAnsi" w:cstheme="minorBidi"/>
-                <w:sz w:val="24"/>
-                <w:szCs w:val="24"/>
-              </w:rPr>
-            </w:pPr>
-            <w:r>
-              <w:rPr>
-                <w:rFonts w:asciiTheme="minorHAnsi" w:eastAsiaTheme="minorHAnsi" w:hAnsiTheme="minorHAnsi" w:cstheme="minorBidi"/>
-                <w:sz w:val="24"/>
-                <w:szCs w:val="24"/>
-              </w:rPr>
-              <w:t>0.9099</w:t>
+              <w:shd w:val="clear" w:color="auto" w:fill="FFFFFF"/>
+              <w:tabs>
+                <w:tab w:val="left" w:pos="916"/>
+                <w:tab w:val="left" w:pos="1832"/>
+                <w:tab w:val="left" w:pos="2748"/>
+                <w:tab w:val="left" w:pos="3664"/>
+                <w:tab w:val="left" w:pos="4580"/>
+                <w:tab w:val="left" w:pos="5496"/>
+                <w:tab w:val="left" w:pos="6412"/>
+                <w:tab w:val="left" w:pos="7328"/>
+                <w:tab w:val="left" w:pos="8244"/>
+                <w:tab w:val="left" w:pos="9160"/>
+                <w:tab w:val="left" w:pos="10076"/>
+                <w:tab w:val="left" w:pos="10992"/>
+                <w:tab w:val="left" w:pos="11908"/>
+                <w:tab w:val="left" w:pos="12824"/>
+                <w:tab w:val="left" w:pos="13740"/>
+                <w:tab w:val="left" w:pos="14656"/>
+              </w:tabs>
+              <w:wordWrap w:val="0"/>
+              <w:spacing w:line="225" w:lineRule="atLeast"/>
+              <w:jc w:val="center"/>
+              <w:rPr>
+                <w:sz w:val="24"/>
+                <w:szCs w:val="24"/>
+              </w:rPr>
+            </w:pPr>
+            <w:r>
+              <w:rPr>
+                <w:sz w:val="24"/>
+                <w:szCs w:val="24"/>
+              </w:rPr>
+              <w:t>0.9094</w:t>
             </w:r>
           </w:p>
           <w:p>
@@ -6225,55 +6310,42 @@
           </w:tcPr>
           <w:p>
             <w:pPr>
-              <w:pStyle w:val="HTMLPreformatted"/>
-              <w:shd w:val="clear" w:color="auto" w:fill="FFFFFF"/>
-              <w:wordWrap w:val="0"/>
-              <w:spacing w:line="225" w:lineRule="atLeast"/>
-              <w:jc w:val="center"/>
-              <w:rPr>
-                <w:rFonts w:asciiTheme="minorHAnsi" w:eastAsiaTheme="minorHAnsi" w:hAnsiTheme="minorHAnsi" w:cstheme="minorBidi"/>
-                <w:sz w:val="24"/>
-                <w:szCs w:val="24"/>
-              </w:rPr>
-            </w:pPr>
-            <w:r>
-              <w:rPr>
-                <w:rFonts w:asciiTheme="minorHAnsi" w:eastAsiaTheme="minorHAnsi" w:hAnsiTheme="minorHAnsi" w:cstheme="minorBidi"/>
-                <w:sz w:val="24"/>
-                <w:szCs w:val="24"/>
-              </w:rPr>
-              <w:t>0.57143</w:t>
-            </w:r>
-          </w:p>
-          <w:p>
-            <w:pPr>
-              <w:shd w:val="clear" w:color="auto" w:fill="FFFFFF"/>
-              <w:tabs>
-                <w:tab w:val="left" w:pos="916"/>
-                <w:tab w:val="left" w:pos="1832"/>
-                <w:tab w:val="left" w:pos="2748"/>
-                <w:tab w:val="left" w:pos="3664"/>
-                <w:tab w:val="left" w:pos="4580"/>
-                <w:tab w:val="left" w:pos="5496"/>
-                <w:tab w:val="left" w:pos="6412"/>
-                <w:tab w:val="left" w:pos="7328"/>
-                <w:tab w:val="left" w:pos="8244"/>
-                <w:tab w:val="left" w:pos="9160"/>
-                <w:tab w:val="left" w:pos="10076"/>
-                <w:tab w:val="left" w:pos="10992"/>
-                <w:tab w:val="left" w:pos="11908"/>
-                <w:tab w:val="left" w:pos="12824"/>
-                <w:tab w:val="left" w:pos="13740"/>
-                <w:tab w:val="left" w:pos="14656"/>
-              </w:tabs>
-              <w:wordWrap w:val="0"/>
-              <w:spacing w:line="225" w:lineRule="atLeast"/>
-              <w:jc w:val="center"/>
-              <w:rPr>
-                <w:sz w:val="24"/>
-                <w:szCs w:val="24"/>
-              </w:rPr>
-            </w:pPr>
+              <w:shd w:val="clear" w:color="auto" w:fill="FFFFFF"/>
+              <w:tabs>
+                <w:tab w:val="left" w:pos="916"/>
+                <w:tab w:val="left" w:pos="1832"/>
+                <w:tab w:val="left" w:pos="2748"/>
+                <w:tab w:val="left" w:pos="3664"/>
+                <w:tab w:val="left" w:pos="4580"/>
+                <w:tab w:val="left" w:pos="5496"/>
+                <w:tab w:val="left" w:pos="6412"/>
+                <w:tab w:val="left" w:pos="7328"/>
+                <w:tab w:val="left" w:pos="8244"/>
+                <w:tab w:val="left" w:pos="9160"/>
+                <w:tab w:val="left" w:pos="10076"/>
+                <w:tab w:val="left" w:pos="10992"/>
+                <w:tab w:val="left" w:pos="11908"/>
+                <w:tab w:val="left" w:pos="12824"/>
+                <w:tab w:val="left" w:pos="13740"/>
+                <w:tab w:val="left" w:pos="14656"/>
+              </w:tabs>
+              <w:wordWrap w:val="0"/>
+              <w:spacing w:line="225" w:lineRule="atLeast"/>
+              <w:jc w:val="center"/>
+              <w:rPr>
+                <w:b/>
+                <w:sz w:val="24"/>
+                <w:szCs w:val="24"/>
+              </w:rPr>
+            </w:pPr>
+            <w:r>
+              <w:rPr>
+                <w:b/>
+                <w:sz w:val="24"/>
+                <w:szCs w:val="24"/>
+              </w:rPr>
+              <w:t>0.55346</w:t>
+            </w:r>
           </w:p>
         </w:tc>
         <w:tc>
@@ -6282,55 +6354,40 @@
           </w:tcPr>
           <w:p>
             <w:pPr>
-              <w:pStyle w:val="HTMLPreformatted"/>
-              <w:shd w:val="clear" w:color="auto" w:fill="FFFFFF"/>
-              <w:wordWrap w:val="0"/>
-              <w:spacing w:line="225" w:lineRule="atLeast"/>
-              <w:jc w:val="center"/>
-              <w:rPr>
-                <w:rFonts w:asciiTheme="minorHAnsi" w:eastAsiaTheme="minorHAnsi" w:hAnsiTheme="minorHAnsi" w:cstheme="minorBidi"/>
-                <w:sz w:val="24"/>
-                <w:szCs w:val="24"/>
-              </w:rPr>
-            </w:pPr>
-            <w:r>
-              <w:rPr>
-                <w:rFonts w:asciiTheme="minorHAnsi" w:eastAsiaTheme="minorHAnsi" w:hAnsiTheme="minorHAnsi" w:cstheme="minorBidi"/>
-                <w:sz w:val="24"/>
-                <w:szCs w:val="24"/>
-              </w:rPr>
-              <w:t>0.51613</w:t>
-            </w:r>
-          </w:p>
-          <w:p>
-            <w:pPr>
-              <w:shd w:val="clear" w:color="auto" w:fill="FFFFFF"/>
-              <w:tabs>
-                <w:tab w:val="left" w:pos="916"/>
-                <w:tab w:val="left" w:pos="1832"/>
-                <w:tab w:val="left" w:pos="2748"/>
-                <w:tab w:val="left" w:pos="3664"/>
-                <w:tab w:val="left" w:pos="4580"/>
-                <w:tab w:val="left" w:pos="5496"/>
-                <w:tab w:val="left" w:pos="6412"/>
-                <w:tab w:val="left" w:pos="7328"/>
-                <w:tab w:val="left" w:pos="8244"/>
-                <w:tab w:val="left" w:pos="9160"/>
-                <w:tab w:val="left" w:pos="10076"/>
-                <w:tab w:val="left" w:pos="10992"/>
-                <w:tab w:val="left" w:pos="11908"/>
-                <w:tab w:val="left" w:pos="12824"/>
-                <w:tab w:val="left" w:pos="13740"/>
-                <w:tab w:val="left" w:pos="14656"/>
-              </w:tabs>
-              <w:wordWrap w:val="0"/>
-              <w:spacing w:line="225" w:lineRule="atLeast"/>
-              <w:jc w:val="center"/>
-              <w:rPr>
-                <w:sz w:val="24"/>
-                <w:szCs w:val="24"/>
-              </w:rPr>
-            </w:pPr>
+              <w:shd w:val="clear" w:color="auto" w:fill="FFFFFF"/>
+              <w:tabs>
+                <w:tab w:val="left" w:pos="916"/>
+                <w:tab w:val="left" w:pos="1832"/>
+                <w:tab w:val="left" w:pos="2748"/>
+                <w:tab w:val="left" w:pos="3664"/>
+                <w:tab w:val="left" w:pos="4580"/>
+                <w:tab w:val="left" w:pos="5496"/>
+                <w:tab w:val="left" w:pos="6412"/>
+                <w:tab w:val="left" w:pos="7328"/>
+                <w:tab w:val="left" w:pos="8244"/>
+                <w:tab w:val="left" w:pos="9160"/>
+                <w:tab w:val="left" w:pos="10076"/>
+                <w:tab w:val="left" w:pos="10992"/>
+                <w:tab w:val="left" w:pos="11908"/>
+                <w:tab w:val="left" w:pos="12824"/>
+                <w:tab w:val="left" w:pos="13740"/>
+                <w:tab w:val="left" w:pos="14656"/>
+              </w:tabs>
+              <w:wordWrap w:val="0"/>
+              <w:spacing w:line="225" w:lineRule="atLeast"/>
+              <w:jc w:val="center"/>
+              <w:rPr>
+                <w:sz w:val="24"/>
+                <w:szCs w:val="24"/>
+              </w:rPr>
+            </w:pPr>
+            <w:r>
+              <w:rPr>
+                <w:sz w:val="24"/>
+                <w:szCs w:val="24"/>
+              </w:rPr>
+              <w:t>0.51765</w:t>
+            </w:r>
           </w:p>
         </w:tc>
         <w:tc>
@@ -6339,55 +6396,42 @@
           </w:tcPr>
           <w:p>
             <w:pPr>
-              <w:pStyle w:val="HTMLPreformatted"/>
-              <w:shd w:val="clear" w:color="auto" w:fill="FFFFFF"/>
-              <w:wordWrap w:val="0"/>
-              <w:spacing w:line="225" w:lineRule="atLeast"/>
-              <w:jc w:val="center"/>
-              <w:rPr>
-                <w:rFonts w:asciiTheme="minorHAnsi" w:eastAsiaTheme="minorHAnsi" w:hAnsiTheme="minorHAnsi" w:cstheme="minorBidi"/>
-                <w:sz w:val="24"/>
-                <w:szCs w:val="24"/>
-              </w:rPr>
-            </w:pPr>
-            <w:r>
-              <w:rPr>
-                <w:rFonts w:asciiTheme="minorHAnsi" w:eastAsiaTheme="minorHAnsi" w:hAnsiTheme="minorHAnsi" w:cstheme="minorBidi"/>
-                <w:sz w:val="24"/>
-                <w:szCs w:val="24"/>
-              </w:rPr>
-              <w:t>0.5423729</w:t>
-            </w:r>
-          </w:p>
-          <w:p>
-            <w:pPr>
-              <w:shd w:val="clear" w:color="auto" w:fill="FFFFFF"/>
-              <w:tabs>
-                <w:tab w:val="left" w:pos="916"/>
-                <w:tab w:val="left" w:pos="1832"/>
-                <w:tab w:val="left" w:pos="2748"/>
-                <w:tab w:val="left" w:pos="3664"/>
-                <w:tab w:val="left" w:pos="4580"/>
-                <w:tab w:val="left" w:pos="5496"/>
-                <w:tab w:val="left" w:pos="6412"/>
-                <w:tab w:val="left" w:pos="7328"/>
-                <w:tab w:val="left" w:pos="8244"/>
-                <w:tab w:val="left" w:pos="9160"/>
-                <w:tab w:val="left" w:pos="10076"/>
-                <w:tab w:val="left" w:pos="10992"/>
-                <w:tab w:val="left" w:pos="11908"/>
-                <w:tab w:val="left" w:pos="12824"/>
-                <w:tab w:val="left" w:pos="13740"/>
-                <w:tab w:val="left" w:pos="14656"/>
-              </w:tabs>
-              <w:wordWrap w:val="0"/>
-              <w:spacing w:line="225" w:lineRule="atLeast"/>
-              <w:jc w:val="center"/>
-              <w:rPr>
-                <w:sz w:val="24"/>
-                <w:szCs w:val="24"/>
-              </w:rPr>
-            </w:pPr>
+              <w:shd w:val="clear" w:color="auto" w:fill="FFFFFF"/>
+              <w:tabs>
+                <w:tab w:val="left" w:pos="916"/>
+                <w:tab w:val="left" w:pos="1832"/>
+                <w:tab w:val="left" w:pos="2748"/>
+                <w:tab w:val="left" w:pos="3664"/>
+                <w:tab w:val="left" w:pos="4580"/>
+                <w:tab w:val="left" w:pos="5496"/>
+                <w:tab w:val="left" w:pos="6412"/>
+                <w:tab w:val="left" w:pos="7328"/>
+                <w:tab w:val="left" w:pos="8244"/>
+                <w:tab w:val="left" w:pos="9160"/>
+                <w:tab w:val="left" w:pos="10076"/>
+                <w:tab w:val="left" w:pos="10992"/>
+                <w:tab w:val="left" w:pos="11908"/>
+                <w:tab w:val="left" w:pos="12824"/>
+                <w:tab w:val="left" w:pos="13740"/>
+                <w:tab w:val="left" w:pos="14656"/>
+              </w:tabs>
+              <w:wordWrap w:val="0"/>
+              <w:spacing w:line="225" w:lineRule="atLeast"/>
+              <w:jc w:val="center"/>
+              <w:rPr>
+                <w:b/>
+                <w:sz w:val="24"/>
+                <w:szCs w:val="24"/>
+              </w:rPr>
+            </w:pPr>
+            <w:r>
+              <w:rPr>
+                <w:b/>
+                <w:sz w:val="24"/>
+                <w:szCs w:val="24"/>
+              </w:rPr>
+              <w:t>0.53495</w:t>
+            </w:r>
           </w:p>
         </w:tc>
         <w:tc>
@@ -6396,55 +6440,42 @@
           </w:tcPr>
           <w:p>
             <w:pPr>
-              <w:pStyle w:val="HTMLPreformatted"/>
-              <w:shd w:val="clear" w:color="auto" w:fill="FFFFFF"/>
-              <w:wordWrap w:val="0"/>
-              <w:spacing w:line="225" w:lineRule="atLeast"/>
-              <w:jc w:val="center"/>
-              <w:rPr>
-                <w:rFonts w:asciiTheme="minorHAnsi" w:eastAsiaTheme="minorHAnsi" w:hAnsiTheme="minorHAnsi" w:cstheme="minorBidi"/>
-                <w:sz w:val="24"/>
-                <w:szCs w:val="24"/>
-              </w:rPr>
-            </w:pPr>
-            <w:r>
-              <w:rPr>
-                <w:rFonts w:asciiTheme="minorHAnsi" w:eastAsiaTheme="minorHAnsi" w:hAnsiTheme="minorHAnsi" w:cstheme="minorBidi"/>
-                <w:sz w:val="24"/>
-                <w:szCs w:val="24"/>
-              </w:rPr>
-              <w:t>0.9211</w:t>
-            </w:r>
-          </w:p>
-          <w:p>
-            <w:pPr>
-              <w:shd w:val="clear" w:color="auto" w:fill="FFFFFF"/>
-              <w:tabs>
-                <w:tab w:val="left" w:pos="916"/>
-                <w:tab w:val="left" w:pos="1832"/>
-                <w:tab w:val="left" w:pos="2748"/>
-                <w:tab w:val="left" w:pos="3664"/>
-                <w:tab w:val="left" w:pos="4580"/>
-                <w:tab w:val="left" w:pos="5496"/>
-                <w:tab w:val="left" w:pos="6412"/>
-                <w:tab w:val="left" w:pos="7328"/>
-                <w:tab w:val="left" w:pos="8244"/>
-                <w:tab w:val="left" w:pos="9160"/>
-                <w:tab w:val="left" w:pos="10076"/>
-                <w:tab w:val="left" w:pos="10992"/>
-                <w:tab w:val="left" w:pos="11908"/>
-                <w:tab w:val="left" w:pos="12824"/>
-                <w:tab w:val="left" w:pos="13740"/>
-                <w:tab w:val="left" w:pos="14656"/>
-              </w:tabs>
-              <w:wordWrap w:val="0"/>
-              <w:spacing w:line="225" w:lineRule="atLeast"/>
-              <w:jc w:val="center"/>
-              <w:rPr>
-                <w:sz w:val="24"/>
-                <w:szCs w:val="24"/>
-              </w:rPr>
-            </w:pPr>
+              <w:shd w:val="clear" w:color="auto" w:fill="FFFFFF"/>
+              <w:tabs>
+                <w:tab w:val="left" w:pos="916"/>
+                <w:tab w:val="left" w:pos="1832"/>
+                <w:tab w:val="left" w:pos="2748"/>
+                <w:tab w:val="left" w:pos="3664"/>
+                <w:tab w:val="left" w:pos="4580"/>
+                <w:tab w:val="left" w:pos="5496"/>
+                <w:tab w:val="left" w:pos="6412"/>
+                <w:tab w:val="left" w:pos="7328"/>
+                <w:tab w:val="left" w:pos="8244"/>
+                <w:tab w:val="left" w:pos="9160"/>
+                <w:tab w:val="left" w:pos="10076"/>
+                <w:tab w:val="left" w:pos="10992"/>
+                <w:tab w:val="left" w:pos="11908"/>
+                <w:tab w:val="left" w:pos="12824"/>
+                <w:tab w:val="left" w:pos="13740"/>
+                <w:tab w:val="left" w:pos="14656"/>
+              </w:tabs>
+              <w:wordWrap w:val="0"/>
+              <w:spacing w:line="225" w:lineRule="atLeast"/>
+              <w:jc w:val="center"/>
+              <w:rPr>
+                <w:b/>
+                <w:sz w:val="24"/>
+                <w:szCs w:val="24"/>
+              </w:rPr>
+            </w:pPr>
+            <w:r>
+              <w:rPr>
+                <w:b/>
+                <w:sz w:val="24"/>
+                <w:szCs w:val="24"/>
+              </w:rPr>
+              <w:t>0.9165</w:t>
+            </w:r>
           </w:p>
         </w:tc>
       </w:tr>

</xml_diff>

<commit_message>
Update SVM testing results
</commit_message>
<xml_diff>
--- a/ComparisonTable.docx
+++ b/ComparisonTable.docx
@@ -10158,8 +10158,6 @@
               </w:rPr>
               <w:t>0.71287</w:t>
             </w:r>
-            <w:bookmarkStart w:id="0" w:name="_GoBack"/>
-            <w:bookmarkEnd w:id="0"/>
           </w:p>
         </w:tc>
         <w:tc>
@@ -10299,6 +10297,13 @@
                 <w:szCs w:val="24"/>
               </w:rPr>
             </w:pPr>
+            <w:r>
+              <w:rPr>
+                <w:sz w:val="24"/>
+                <w:szCs w:val="24"/>
+              </w:rPr>
+              <w:t>0.1</w:t>
+            </w:r>
           </w:p>
         </w:tc>
         <w:tc>
@@ -10307,33 +10312,25 @@
           </w:tcPr>
           <w:p>
             <w:pPr>
-              <w:shd w:val="clear" w:color="auto" w:fill="FFFFFF"/>
-              <w:tabs>
-                <w:tab w:val="left" w:pos="916"/>
-                <w:tab w:val="left" w:pos="1832"/>
-                <w:tab w:val="left" w:pos="2748"/>
-                <w:tab w:val="left" w:pos="3664"/>
-                <w:tab w:val="left" w:pos="4580"/>
-                <w:tab w:val="left" w:pos="5496"/>
-                <w:tab w:val="left" w:pos="6412"/>
-                <w:tab w:val="left" w:pos="7328"/>
-                <w:tab w:val="left" w:pos="8244"/>
-                <w:tab w:val="left" w:pos="9160"/>
-                <w:tab w:val="left" w:pos="10076"/>
-                <w:tab w:val="left" w:pos="10992"/>
-                <w:tab w:val="left" w:pos="11908"/>
-                <w:tab w:val="left" w:pos="12824"/>
-                <w:tab w:val="left" w:pos="13740"/>
-                <w:tab w:val="left" w:pos="14656"/>
-              </w:tabs>
-              <w:wordWrap w:val="0"/>
-              <w:spacing w:line="225" w:lineRule="atLeast"/>
-              <w:jc w:val="center"/>
-              <w:rPr>
-                <w:sz w:val="24"/>
-                <w:szCs w:val="24"/>
-              </w:rPr>
-            </w:pPr>
+              <w:pStyle w:val="HTMLPreformatted"/>
+              <w:shd w:val="clear" w:color="auto" w:fill="FFFFFF"/>
+              <w:wordWrap w:val="0"/>
+              <w:spacing w:line="225" w:lineRule="atLeast"/>
+              <w:jc w:val="center"/>
+              <w:rPr>
+                <w:rFonts w:asciiTheme="minorHAnsi" w:eastAsiaTheme="minorHAnsi" w:hAnsiTheme="minorHAnsi" w:cstheme="minorBidi"/>
+                <w:sz w:val="24"/>
+                <w:szCs w:val="24"/>
+              </w:rPr>
+            </w:pPr>
+            <w:r>
+              <w:rPr>
+                <w:rFonts w:asciiTheme="minorHAnsi" w:eastAsiaTheme="minorHAnsi" w:hAnsiTheme="minorHAnsi" w:cstheme="minorBidi"/>
+                <w:sz w:val="24"/>
+                <w:szCs w:val="24"/>
+              </w:rPr>
+              <w:t>0.1</w:t>
+            </w:r>
           </w:p>
         </w:tc>
         <w:tc>
@@ -10369,6 +10366,13 @@
                 <w:szCs w:val="24"/>
               </w:rPr>
             </w:pPr>
+            <w:r>
+              <w:rPr>
+                <w:sz w:val="24"/>
+                <w:szCs w:val="24"/>
+              </w:rPr>
+              <w:t>0.78868</w:t>
+            </w:r>
           </w:p>
         </w:tc>
         <w:tc>
@@ -10404,6 +10408,13 @@
                 <w:szCs w:val="24"/>
               </w:rPr>
             </w:pPr>
+            <w:r>
+              <w:rPr>
+                <w:sz w:val="24"/>
+                <w:szCs w:val="24"/>
+              </w:rPr>
+              <w:t>0.75451</w:t>
+            </w:r>
           </w:p>
         </w:tc>
         <w:tc>
@@ -10439,6 +10450,20 @@
                 <w:szCs w:val="24"/>
               </w:rPr>
             </w:pPr>
+            <w:r>
+              <w:rPr>
+                <w:sz w:val="24"/>
+                <w:szCs w:val="24"/>
+              </w:rPr>
+              <w:t>0.7712</w:t>
+            </w:r>
+            <w:r>
+              <w:rPr>
+                <w:sz w:val="24"/>
+                <w:szCs w:val="24"/>
+              </w:rPr>
+              <w:t>2</w:t>
+            </w:r>
           </w:p>
         </w:tc>
         <w:tc>
@@ -10474,6 +10499,13 @@
                 <w:szCs w:val="24"/>
               </w:rPr>
             </w:pPr>
+            <w:r>
+              <w:rPr>
+                <w:sz w:val="24"/>
+                <w:szCs w:val="24"/>
+              </w:rPr>
+              <w:t>0.7762</w:t>
+            </w:r>
           </w:p>
         </w:tc>
       </w:tr>
@@ -10532,6 +10564,13 @@
                 <w:szCs w:val="24"/>
               </w:rPr>
             </w:pPr>
+            <w:r>
+              <w:rPr>
+                <w:sz w:val="24"/>
+                <w:szCs w:val="24"/>
+              </w:rPr>
+              <w:t>0.1</w:t>
+            </w:r>
           </w:p>
         </w:tc>
         <w:tc>
@@ -10567,6 +10606,13 @@
                 <w:szCs w:val="24"/>
               </w:rPr>
             </w:pPr>
+            <w:r>
+              <w:rPr>
+                <w:sz w:val="24"/>
+                <w:szCs w:val="24"/>
+              </w:rPr>
+              <w:t>0.1</w:t>
+            </w:r>
           </w:p>
         </w:tc>
         <w:tc>
@@ -10602,6 +10648,13 @@
                 <w:szCs w:val="24"/>
               </w:rPr>
             </w:pPr>
+            <w:r>
+              <w:rPr>
+                <w:sz w:val="24"/>
+                <w:szCs w:val="24"/>
+              </w:rPr>
+              <w:t>0.70181</w:t>
+            </w:r>
           </w:p>
         </w:tc>
         <w:tc>
@@ -10637,6 +10690,13 @@
                 <w:szCs w:val="24"/>
               </w:rPr>
             </w:pPr>
+            <w:r>
+              <w:rPr>
+                <w:sz w:val="24"/>
+                <w:szCs w:val="24"/>
+              </w:rPr>
+              <w:t>0.76895</w:t>
+            </w:r>
           </w:p>
         </w:tc>
         <w:tc>
@@ -10672,6 +10732,13 @@
                 <w:szCs w:val="24"/>
               </w:rPr>
             </w:pPr>
+            <w:r>
+              <w:rPr>
+                <w:sz w:val="24"/>
+                <w:szCs w:val="24"/>
+              </w:rPr>
+              <w:t>0.73385</w:t>
+            </w:r>
           </w:p>
         </w:tc>
         <w:tc>
@@ -10707,6 +10774,13 @@
                 <w:szCs w:val="24"/>
               </w:rPr>
             </w:pPr>
+            <w:r>
+              <w:rPr>
+                <w:sz w:val="24"/>
+                <w:szCs w:val="24"/>
+              </w:rPr>
+              <w:t>0.7211</w:t>
+            </w:r>
           </w:p>
         </w:tc>
       </w:tr>
@@ -10771,6 +10845,13 @@
                 <w:szCs w:val="24"/>
               </w:rPr>
             </w:pPr>
+            <w:r>
+              <w:rPr>
+                <w:sz w:val="24"/>
+                <w:szCs w:val="24"/>
+              </w:rPr>
+              <w:t>0.1</w:t>
+            </w:r>
           </w:p>
         </w:tc>
         <w:tc>
@@ -10806,6 +10887,13 @@
                 <w:szCs w:val="24"/>
               </w:rPr>
             </w:pPr>
+            <w:r>
+              <w:rPr>
+                <w:sz w:val="24"/>
+                <w:szCs w:val="24"/>
+              </w:rPr>
+              <w:t>0.1</w:t>
+            </w:r>
           </w:p>
         </w:tc>
         <w:tc>
@@ -10837,12 +10925,17 @@
               <w:spacing w:line="225" w:lineRule="atLeast"/>
               <w:jc w:val="center"/>
               <w:rPr>
-                <w:rFonts w:ascii="Lucida Console" w:eastAsia="Times New Roman" w:hAnsi="Lucida Console" w:cs="Courier New"/>
-                <w:color w:val="000000"/>
-                <w:sz w:val="20"/>
-                <w:szCs w:val="20"/>
-              </w:rPr>
-            </w:pPr>
+                <w:sz w:val="24"/>
+                <w:szCs w:val="24"/>
+              </w:rPr>
+            </w:pPr>
+            <w:r>
+              <w:rPr>
+                <w:sz w:val="24"/>
+                <w:szCs w:val="24"/>
+              </w:rPr>
+              <w:t>0.69840</w:t>
+            </w:r>
           </w:p>
         </w:tc>
         <w:tc>
@@ -10874,10 +10967,45 @@
               <w:spacing w:line="225" w:lineRule="atLeast"/>
               <w:jc w:val="center"/>
               <w:rPr>
-                <w:rFonts w:ascii="Lucida Console" w:eastAsia="Times New Roman" w:hAnsi="Lucida Console" w:cs="Courier New"/>
-                <w:color w:val="000000"/>
-                <w:sz w:val="20"/>
-                <w:szCs w:val="20"/>
+                <w:sz w:val="24"/>
+                <w:szCs w:val="24"/>
+              </w:rPr>
+            </w:pPr>
+            <w:r>
+              <w:rPr>
+                <w:sz w:val="24"/>
+                <w:szCs w:val="24"/>
+              </w:rPr>
+              <w:t>0.7858</w:t>
+            </w:r>
+          </w:p>
+          <w:p>
+            <w:pPr>
+              <w:shd w:val="clear" w:color="auto" w:fill="FFFFFF"/>
+              <w:tabs>
+                <w:tab w:val="left" w:pos="916"/>
+                <w:tab w:val="left" w:pos="1832"/>
+                <w:tab w:val="left" w:pos="2748"/>
+                <w:tab w:val="left" w:pos="3664"/>
+                <w:tab w:val="left" w:pos="4580"/>
+                <w:tab w:val="left" w:pos="5496"/>
+                <w:tab w:val="left" w:pos="6412"/>
+                <w:tab w:val="left" w:pos="7328"/>
+                <w:tab w:val="left" w:pos="8244"/>
+                <w:tab w:val="left" w:pos="9160"/>
+                <w:tab w:val="left" w:pos="10076"/>
+                <w:tab w:val="left" w:pos="10992"/>
+                <w:tab w:val="left" w:pos="11908"/>
+                <w:tab w:val="left" w:pos="12824"/>
+                <w:tab w:val="left" w:pos="13740"/>
+                <w:tab w:val="left" w:pos="14656"/>
+              </w:tabs>
+              <w:wordWrap w:val="0"/>
+              <w:spacing w:line="225" w:lineRule="atLeast"/>
+              <w:jc w:val="center"/>
+              <w:rPr>
+                <w:sz w:val="24"/>
+                <w:szCs w:val="24"/>
               </w:rPr>
             </w:pPr>
           </w:p>
@@ -10911,10 +11039,45 @@
               <w:spacing w:line="225" w:lineRule="atLeast"/>
               <w:jc w:val="center"/>
               <w:rPr>
-                <w:rFonts w:ascii="Lucida Console" w:eastAsia="Times New Roman" w:hAnsi="Lucida Console" w:cs="Courier New"/>
-                <w:color w:val="000000"/>
-                <w:sz w:val="20"/>
-                <w:szCs w:val="20"/>
+                <w:sz w:val="24"/>
+                <w:szCs w:val="24"/>
+              </w:rPr>
+            </w:pPr>
+            <w:r>
+              <w:rPr>
+                <w:sz w:val="24"/>
+                <w:szCs w:val="24"/>
+              </w:rPr>
+              <w:t>0.73952</w:t>
+            </w:r>
+          </w:p>
+          <w:p>
+            <w:pPr>
+              <w:shd w:val="clear" w:color="auto" w:fill="FFFFFF"/>
+              <w:tabs>
+                <w:tab w:val="left" w:pos="916"/>
+                <w:tab w:val="left" w:pos="1832"/>
+                <w:tab w:val="left" w:pos="2748"/>
+                <w:tab w:val="left" w:pos="3664"/>
+                <w:tab w:val="left" w:pos="4580"/>
+                <w:tab w:val="left" w:pos="5496"/>
+                <w:tab w:val="left" w:pos="6412"/>
+                <w:tab w:val="left" w:pos="7328"/>
+                <w:tab w:val="left" w:pos="8244"/>
+                <w:tab w:val="left" w:pos="9160"/>
+                <w:tab w:val="left" w:pos="10076"/>
+                <w:tab w:val="left" w:pos="10992"/>
+                <w:tab w:val="left" w:pos="11908"/>
+                <w:tab w:val="left" w:pos="12824"/>
+                <w:tab w:val="left" w:pos="13740"/>
+                <w:tab w:val="left" w:pos="14656"/>
+              </w:tabs>
+              <w:wordWrap w:val="0"/>
+              <w:spacing w:line="225" w:lineRule="atLeast"/>
+              <w:jc w:val="center"/>
+              <w:rPr>
+                <w:sz w:val="24"/>
+                <w:szCs w:val="24"/>
               </w:rPr>
             </w:pPr>
           </w:p>
@@ -10923,6 +11086,43 @@
           <w:tcPr>
             <w:tcW w:w="1456" w:type="dxa"/>
           </w:tcPr>
+          <w:p>
+            <w:pPr>
+              <w:shd w:val="clear" w:color="auto" w:fill="FFFFFF"/>
+              <w:tabs>
+                <w:tab w:val="left" w:pos="916"/>
+                <w:tab w:val="left" w:pos="1832"/>
+                <w:tab w:val="left" w:pos="2748"/>
+                <w:tab w:val="left" w:pos="3664"/>
+                <w:tab w:val="left" w:pos="4580"/>
+                <w:tab w:val="left" w:pos="5496"/>
+                <w:tab w:val="left" w:pos="6412"/>
+                <w:tab w:val="left" w:pos="7328"/>
+                <w:tab w:val="left" w:pos="8244"/>
+                <w:tab w:val="left" w:pos="9160"/>
+                <w:tab w:val="left" w:pos="10076"/>
+                <w:tab w:val="left" w:pos="10992"/>
+                <w:tab w:val="left" w:pos="11908"/>
+                <w:tab w:val="left" w:pos="12824"/>
+                <w:tab w:val="left" w:pos="13740"/>
+                <w:tab w:val="left" w:pos="14656"/>
+              </w:tabs>
+              <w:wordWrap w:val="0"/>
+              <w:spacing w:line="225" w:lineRule="atLeast"/>
+              <w:jc w:val="center"/>
+              <w:rPr>
+                <w:sz w:val="24"/>
+                <w:szCs w:val="24"/>
+              </w:rPr>
+            </w:pPr>
+            <w:r>
+              <w:rPr>
+                <w:sz w:val="24"/>
+                <w:szCs w:val="24"/>
+              </w:rPr>
+              <w:t xml:space="preserve">0.7232 </w:t>
+            </w:r>
+          </w:p>
           <w:p>
             <w:pPr>
               <w:shd w:val="clear" w:color="auto" w:fill="FFFFFF"/>
@@ -11039,6 +11239,13 @@
                 <w:szCs w:val="24"/>
               </w:rPr>
             </w:pPr>
+            <w:r>
+              <w:rPr>
+                <w:sz w:val="24"/>
+                <w:szCs w:val="24"/>
+              </w:rPr>
+              <w:t>1</w:t>
+            </w:r>
           </w:p>
         </w:tc>
         <w:tc>
@@ -11074,6 +11281,13 @@
                 <w:szCs w:val="24"/>
               </w:rPr>
             </w:pPr>
+            <w:r>
+              <w:rPr>
+                <w:sz w:val="24"/>
+                <w:szCs w:val="24"/>
+              </w:rPr>
+              <w:t>1e-04</w:t>
+            </w:r>
           </w:p>
         </w:tc>
         <w:tc>
@@ -11109,6 +11323,13 @@
                 <w:szCs w:val="24"/>
               </w:rPr>
             </w:pPr>
+            <w:r>
+              <w:rPr>
+                <w:sz w:val="24"/>
+                <w:szCs w:val="24"/>
+              </w:rPr>
+              <w:t>0.77635</w:t>
+            </w:r>
           </w:p>
         </w:tc>
         <w:tc>
@@ -11117,17 +11338,47 @@
           </w:tcPr>
           <w:p>
             <w:pPr>
-              <w:pStyle w:val="HTMLPreformatted"/>
-              <w:shd w:val="clear" w:color="auto" w:fill="FFFFFF"/>
-              <w:wordWrap w:val="0"/>
-              <w:spacing w:line="225" w:lineRule="atLeast"/>
-              <w:jc w:val="center"/>
-              <w:rPr>
-                <w:rFonts w:asciiTheme="minorHAnsi" w:eastAsiaTheme="minorHAnsi" w:hAnsiTheme="minorHAnsi" w:cstheme="minorBidi"/>
-                <w:sz w:val="24"/>
-                <w:szCs w:val="24"/>
-              </w:rPr>
-            </w:pPr>
+              <w:shd w:val="clear" w:color="auto" w:fill="FFFFFF"/>
+              <w:tabs>
+                <w:tab w:val="left" w:pos="916"/>
+                <w:tab w:val="left" w:pos="1832"/>
+                <w:tab w:val="left" w:pos="2748"/>
+                <w:tab w:val="left" w:pos="3664"/>
+                <w:tab w:val="left" w:pos="4580"/>
+                <w:tab w:val="left" w:pos="5496"/>
+                <w:tab w:val="left" w:pos="6412"/>
+                <w:tab w:val="left" w:pos="7328"/>
+                <w:tab w:val="left" w:pos="8244"/>
+                <w:tab w:val="left" w:pos="9160"/>
+                <w:tab w:val="left" w:pos="10076"/>
+                <w:tab w:val="left" w:pos="10992"/>
+                <w:tab w:val="left" w:pos="11908"/>
+                <w:tab w:val="left" w:pos="12824"/>
+                <w:tab w:val="left" w:pos="13740"/>
+                <w:tab w:val="left" w:pos="14656"/>
+              </w:tabs>
+              <w:wordWrap w:val="0"/>
+              <w:spacing w:line="225" w:lineRule="atLeast"/>
+              <w:jc w:val="center"/>
+              <w:rPr>
+                <w:sz w:val="24"/>
+                <w:szCs w:val="24"/>
+              </w:rPr>
+            </w:pPr>
+            <w:r>
+              <w:rPr>
+                <w:sz w:val="24"/>
+                <w:szCs w:val="24"/>
+              </w:rPr>
+              <w:t>0.7268</w:t>
+            </w:r>
+            <w:r>
+              <w:rPr>
+                <w:sz w:val="24"/>
+                <w:szCs w:val="24"/>
+              </w:rPr>
+              <w:t>3</w:t>
+            </w:r>
           </w:p>
         </w:tc>
         <w:tc>
@@ -11136,23 +11387,83 @@
           </w:tcPr>
           <w:p>
             <w:pPr>
-              <w:pStyle w:val="HTMLPreformatted"/>
-              <w:shd w:val="clear" w:color="auto" w:fill="FFFFFF"/>
-              <w:wordWrap w:val="0"/>
-              <w:spacing w:line="225" w:lineRule="atLeast"/>
-              <w:jc w:val="center"/>
-              <w:rPr>
-                <w:rFonts w:asciiTheme="minorHAnsi" w:eastAsiaTheme="minorHAnsi" w:hAnsiTheme="minorHAnsi" w:cstheme="minorBidi"/>
-                <w:sz w:val="24"/>
-                <w:szCs w:val="24"/>
-              </w:rPr>
-            </w:pPr>
+              <w:shd w:val="clear" w:color="auto" w:fill="FFFFFF"/>
+              <w:tabs>
+                <w:tab w:val="left" w:pos="916"/>
+                <w:tab w:val="left" w:pos="1832"/>
+                <w:tab w:val="left" w:pos="2748"/>
+                <w:tab w:val="left" w:pos="3664"/>
+                <w:tab w:val="left" w:pos="4580"/>
+                <w:tab w:val="left" w:pos="5496"/>
+                <w:tab w:val="left" w:pos="6412"/>
+                <w:tab w:val="left" w:pos="7328"/>
+                <w:tab w:val="left" w:pos="8244"/>
+                <w:tab w:val="left" w:pos="9160"/>
+                <w:tab w:val="left" w:pos="10076"/>
+                <w:tab w:val="left" w:pos="10992"/>
+                <w:tab w:val="left" w:pos="11908"/>
+                <w:tab w:val="left" w:pos="12824"/>
+                <w:tab w:val="left" w:pos="13740"/>
+                <w:tab w:val="left" w:pos="14656"/>
+              </w:tabs>
+              <w:wordWrap w:val="0"/>
+              <w:spacing w:line="225" w:lineRule="atLeast"/>
+              <w:jc w:val="center"/>
+              <w:rPr>
+                <w:sz w:val="24"/>
+                <w:szCs w:val="24"/>
+              </w:rPr>
+            </w:pPr>
+            <w:r>
+              <w:rPr>
+                <w:sz w:val="24"/>
+                <w:szCs w:val="24"/>
+              </w:rPr>
+              <w:t>0.75078</w:t>
+            </w:r>
           </w:p>
         </w:tc>
         <w:tc>
           <w:tcPr>
             <w:tcW w:w="1456" w:type="dxa"/>
           </w:tcPr>
+          <w:p>
+            <w:pPr>
+              <w:shd w:val="clear" w:color="auto" w:fill="FFFFFF"/>
+              <w:tabs>
+                <w:tab w:val="left" w:pos="916"/>
+                <w:tab w:val="left" w:pos="1832"/>
+                <w:tab w:val="left" w:pos="2748"/>
+                <w:tab w:val="left" w:pos="3664"/>
+                <w:tab w:val="left" w:pos="4580"/>
+                <w:tab w:val="left" w:pos="5496"/>
+                <w:tab w:val="left" w:pos="6412"/>
+                <w:tab w:val="left" w:pos="7328"/>
+                <w:tab w:val="left" w:pos="8244"/>
+                <w:tab w:val="left" w:pos="9160"/>
+                <w:tab w:val="left" w:pos="10076"/>
+                <w:tab w:val="left" w:pos="10992"/>
+                <w:tab w:val="left" w:pos="11908"/>
+                <w:tab w:val="left" w:pos="12824"/>
+                <w:tab w:val="left" w:pos="13740"/>
+                <w:tab w:val="left" w:pos="14656"/>
+              </w:tabs>
+              <w:wordWrap w:val="0"/>
+              <w:spacing w:line="225" w:lineRule="atLeast"/>
+              <w:jc w:val="center"/>
+              <w:rPr>
+                <w:sz w:val="24"/>
+                <w:szCs w:val="24"/>
+              </w:rPr>
+            </w:pPr>
+            <w:r>
+              <w:rPr>
+                <w:sz w:val="24"/>
+                <w:szCs w:val="24"/>
+              </w:rPr>
+              <w:t xml:space="preserve">0.7587 </w:t>
+            </w:r>
+          </w:p>
           <w:p>
             <w:pPr>
               <w:shd w:val="clear" w:color="auto" w:fill="FFFFFF"/>
@@ -11284,6 +11595,13 @@
                 <w:szCs w:val="24"/>
               </w:rPr>
             </w:pPr>
+            <w:r>
+              <w:rPr>
+                <w:sz w:val="24"/>
+                <w:szCs w:val="24"/>
+              </w:rPr>
+              <w:t>0.1</w:t>
+            </w:r>
           </w:p>
         </w:tc>
         <w:tc>
@@ -11319,6 +11637,13 @@
                 <w:szCs w:val="24"/>
               </w:rPr>
             </w:pPr>
+            <w:r>
+              <w:rPr>
+                <w:sz w:val="24"/>
+                <w:szCs w:val="24"/>
+              </w:rPr>
+              <w:t>0.01</w:t>
+            </w:r>
           </w:p>
         </w:tc>
         <w:tc>
@@ -11350,7 +11675,43 @@
               <w:spacing w:line="225" w:lineRule="atLeast"/>
               <w:jc w:val="center"/>
               <w:rPr>
-                <w:b/>
+                <w:sz w:val="24"/>
+                <w:szCs w:val="24"/>
+              </w:rPr>
+            </w:pPr>
+            <w:r>
+              <w:rPr>
+                <w:sz w:val="24"/>
+                <w:szCs w:val="24"/>
+              </w:rPr>
+              <w:t>0.76923</w:t>
+            </w:r>
+          </w:p>
+          <w:p>
+            <w:pPr>
+              <w:shd w:val="clear" w:color="auto" w:fill="FFFFFF"/>
+              <w:tabs>
+                <w:tab w:val="left" w:pos="916"/>
+                <w:tab w:val="left" w:pos="1832"/>
+                <w:tab w:val="left" w:pos="2748"/>
+                <w:tab w:val="left" w:pos="3664"/>
+                <w:tab w:val="left" w:pos="4580"/>
+                <w:tab w:val="left" w:pos="5496"/>
+                <w:tab w:val="left" w:pos="6412"/>
+                <w:tab w:val="left" w:pos="7328"/>
+                <w:tab w:val="left" w:pos="8244"/>
+                <w:tab w:val="left" w:pos="9160"/>
+                <w:tab w:val="left" w:pos="10076"/>
+                <w:tab w:val="left" w:pos="10992"/>
+                <w:tab w:val="left" w:pos="11908"/>
+                <w:tab w:val="left" w:pos="12824"/>
+                <w:tab w:val="left" w:pos="13740"/>
+                <w:tab w:val="left" w:pos="14656"/>
+              </w:tabs>
+              <w:wordWrap w:val="0"/>
+              <w:spacing w:line="225" w:lineRule="atLeast"/>
+              <w:jc w:val="center"/>
+              <w:rPr>
                 <w:sz w:val="24"/>
                 <w:szCs w:val="24"/>
               </w:rPr>
@@ -11390,6 +11751,43 @@
                 <w:szCs w:val="24"/>
               </w:rPr>
             </w:pPr>
+            <w:r>
+              <w:rPr>
+                <w:sz w:val="24"/>
+                <w:szCs w:val="24"/>
+              </w:rPr>
+              <w:t>0.74007</w:t>
+            </w:r>
+          </w:p>
+          <w:p>
+            <w:pPr>
+              <w:shd w:val="clear" w:color="auto" w:fill="FFFFFF"/>
+              <w:tabs>
+                <w:tab w:val="left" w:pos="916"/>
+                <w:tab w:val="left" w:pos="1832"/>
+                <w:tab w:val="left" w:pos="2748"/>
+                <w:tab w:val="left" w:pos="3664"/>
+                <w:tab w:val="left" w:pos="4580"/>
+                <w:tab w:val="left" w:pos="5496"/>
+                <w:tab w:val="left" w:pos="6412"/>
+                <w:tab w:val="left" w:pos="7328"/>
+                <w:tab w:val="left" w:pos="8244"/>
+                <w:tab w:val="left" w:pos="9160"/>
+                <w:tab w:val="left" w:pos="10076"/>
+                <w:tab w:val="left" w:pos="10992"/>
+                <w:tab w:val="left" w:pos="11908"/>
+                <w:tab w:val="left" w:pos="12824"/>
+                <w:tab w:val="left" w:pos="13740"/>
+                <w:tab w:val="left" w:pos="14656"/>
+              </w:tabs>
+              <w:wordWrap w:val="0"/>
+              <w:spacing w:line="225" w:lineRule="atLeast"/>
+              <w:jc w:val="center"/>
+              <w:rPr>
+                <w:sz w:val="24"/>
+                <w:szCs w:val="24"/>
+              </w:rPr>
+            </w:pPr>
           </w:p>
         </w:tc>
         <w:tc>
@@ -11421,11 +11819,17 @@
               <w:spacing w:line="225" w:lineRule="atLeast"/>
               <w:jc w:val="center"/>
               <w:rPr>
-                <w:b/>
-                <w:sz w:val="24"/>
-                <w:szCs w:val="24"/>
-              </w:rPr>
-            </w:pPr>
+                <w:sz w:val="24"/>
+                <w:szCs w:val="24"/>
+              </w:rPr>
+            </w:pPr>
+            <w:r>
+              <w:rPr>
+                <w:sz w:val="24"/>
+                <w:szCs w:val="24"/>
+              </w:rPr>
+              <w:t>0.75437</w:t>
+            </w:r>
           </w:p>
         </w:tc>
         <w:tc>
@@ -11457,7 +11861,43 @@
               <w:spacing w:line="225" w:lineRule="atLeast"/>
               <w:jc w:val="center"/>
               <w:rPr>
-                <w:b/>
+                <w:sz w:val="24"/>
+                <w:szCs w:val="24"/>
+              </w:rPr>
+            </w:pPr>
+            <w:r>
+              <w:rPr>
+                <w:sz w:val="24"/>
+                <w:szCs w:val="24"/>
+              </w:rPr>
+              <w:t>0.759</w:t>
+            </w:r>
+          </w:p>
+          <w:p>
+            <w:pPr>
+              <w:shd w:val="clear" w:color="auto" w:fill="FFFFFF"/>
+              <w:tabs>
+                <w:tab w:val="left" w:pos="916"/>
+                <w:tab w:val="left" w:pos="1832"/>
+                <w:tab w:val="left" w:pos="2748"/>
+                <w:tab w:val="left" w:pos="3664"/>
+                <w:tab w:val="left" w:pos="4580"/>
+                <w:tab w:val="left" w:pos="5496"/>
+                <w:tab w:val="left" w:pos="6412"/>
+                <w:tab w:val="left" w:pos="7328"/>
+                <w:tab w:val="left" w:pos="8244"/>
+                <w:tab w:val="left" w:pos="9160"/>
+                <w:tab w:val="left" w:pos="10076"/>
+                <w:tab w:val="left" w:pos="10992"/>
+                <w:tab w:val="left" w:pos="11908"/>
+                <w:tab w:val="left" w:pos="12824"/>
+                <w:tab w:val="left" w:pos="13740"/>
+                <w:tab w:val="left" w:pos="14656"/>
+              </w:tabs>
+              <w:wordWrap w:val="0"/>
+              <w:spacing w:line="225" w:lineRule="atLeast"/>
+              <w:jc w:val="center"/>
+              <w:rPr>
                 <w:sz w:val="24"/>
                 <w:szCs w:val="24"/>
               </w:rPr>
@@ -11476,6 +11916,41 @@
           <w:szCs w:val="26"/>
         </w:rPr>
       </w:pPr>
+    </w:p>
+    <w:p>
+      <w:pPr>
+        <w:pStyle w:val="ListParagraph"/>
+        <w:ind w:left="1080"/>
+        <w:rPr>
+          <w:b/>
+          <w:sz w:val="26"/>
+          <w:szCs w:val="26"/>
+        </w:rPr>
+      </w:pPr>
+    </w:p>
+    <w:p>
+      <w:pPr>
+        <w:pStyle w:val="ListParagraph"/>
+        <w:ind w:left="1080"/>
+        <w:rPr>
+          <w:b/>
+          <w:sz w:val="26"/>
+          <w:szCs w:val="26"/>
+        </w:rPr>
+      </w:pPr>
+    </w:p>
+    <w:p>
+      <w:pPr>
+        <w:pStyle w:val="ListParagraph"/>
+        <w:ind w:left="1080"/>
+        <w:rPr>
+          <w:b/>
+          <w:sz w:val="26"/>
+          <w:szCs w:val="26"/>
+        </w:rPr>
+      </w:pPr>
+      <w:bookmarkStart w:id="0" w:name="_GoBack"/>
+      <w:bookmarkEnd w:id="0"/>
     </w:p>
     <w:p>
       <w:pPr>
@@ -11492,6 +11967,7 @@
           <w:sz w:val="26"/>
           <w:szCs w:val="26"/>
         </w:rPr>
+        <w:lastRenderedPageBreak/>
         <w:t xml:space="preserve">Note: </w:t>
       </w:r>
     </w:p>
@@ -11533,7 +12009,6 @@
               <w:jc w:val="center"/>
             </w:pPr>
             <w:r>
-              <w:lastRenderedPageBreak/>
               <w:t>n = total</w:t>
             </w:r>
           </w:p>
@@ -11860,7 +12335,7 @@
                     <pic:cNvPicPr/>
                   </pic:nvPicPr>
                   <pic:blipFill>
-                    <a:blip r:embed="rId5"/>
+                    <a:blip r:embed="rId7"/>
                     <a:stretch>
                       <a:fillRect/>
                     </a:stretch>
@@ -11991,7 +12466,7 @@
                     <pic:cNvPicPr/>
                   </pic:nvPicPr>
                   <pic:blipFill>
-                    <a:blip r:embed="rId6"/>
+                    <a:blip r:embed="rId8"/>
                     <a:stretch>
                       <a:fillRect/>
                     </a:stretch>
@@ -12070,7 +12545,7 @@
                     <pic:cNvPicPr/>
                   </pic:nvPicPr>
                   <pic:blipFill rotWithShape="1">
-                    <a:blip r:embed="rId7"/>
+                    <a:blip r:embed="rId9"/>
                     <a:srcRect t="14374"/>
                     <a:stretch/>
                   </pic:blipFill>
@@ -12183,7 +12658,7 @@
                     <pic:cNvPicPr/>
                   </pic:nvPicPr>
                   <pic:blipFill>
-                    <a:blip r:embed="rId8"/>
+                    <a:blip r:embed="rId10"/>
                     <a:stretch>
                       <a:fillRect/>
                     </a:stretch>
@@ -12275,6 +12750,56 @@
     </w:sectPr>
   </w:body>
 </w:document>
+</file>
+
+<file path=word/endnotes.xml><?xml version="1.0" encoding="utf-8"?>
+<w:endnotes xmlns:wpc="http://schemas.microsoft.com/office/word/2010/wordprocessingCanvas" xmlns:mc="http://schemas.openxmlformats.org/markup-compatibility/2006" xmlns:o="urn:schemas-microsoft-com:office:office" xmlns:r="http://schemas.openxmlformats.org/officeDocument/2006/relationships" xmlns:m="http://schemas.openxmlformats.org/officeDocument/2006/math" xmlns:v="urn:schemas-microsoft-com:vml" xmlns:wp14="http://schemas.microsoft.com/office/word/2010/wordprocessingDrawing" xmlns:wp="http://schemas.openxmlformats.org/drawingml/2006/wordprocessingDrawing" xmlns:w10="urn:schemas-microsoft-com:office:word" xmlns:w="http://schemas.openxmlformats.org/wordprocessingml/2006/main" xmlns:w14="http://schemas.microsoft.com/office/word/2010/wordml" xmlns:w15="http://schemas.microsoft.com/office/word/2012/wordml" xmlns:wpg="http://schemas.microsoft.com/office/word/2010/wordprocessingGroup" xmlns:wpi="http://schemas.microsoft.com/office/word/2010/wordprocessingInk" xmlns:wne="http://schemas.microsoft.com/office/word/2006/wordml" xmlns:wps="http://schemas.microsoft.com/office/word/2010/wordprocessingShape" mc:Ignorable="w14 w15 wp14">
+  <w:endnote w:type="separator" w:id="-1">
+    <w:p>
+      <w:pPr>
+        <w:spacing w:after="0" w:line="240" w:lineRule="auto"/>
+      </w:pPr>
+      <w:r>
+        <w:separator/>
+      </w:r>
+    </w:p>
+  </w:endnote>
+  <w:endnote w:type="continuationSeparator" w:id="0">
+    <w:p>
+      <w:pPr>
+        <w:spacing w:after="0" w:line="240" w:lineRule="auto"/>
+      </w:pPr>
+      <w:r>
+        <w:continuationSeparator/>
+      </w:r>
+    </w:p>
+  </w:endnote>
+</w:endnotes>
+</file>
+
+<file path=word/footnotes.xml><?xml version="1.0" encoding="utf-8"?>
+<w:footnotes xmlns:wpc="http://schemas.microsoft.com/office/word/2010/wordprocessingCanvas" xmlns:mc="http://schemas.openxmlformats.org/markup-compatibility/2006" xmlns:o="urn:schemas-microsoft-com:office:office" xmlns:r="http://schemas.openxmlformats.org/officeDocument/2006/relationships" xmlns:m="http://schemas.openxmlformats.org/officeDocument/2006/math" xmlns:v="urn:schemas-microsoft-com:vml" xmlns:wp14="http://schemas.microsoft.com/office/word/2010/wordprocessingDrawing" xmlns:wp="http://schemas.openxmlformats.org/drawingml/2006/wordprocessingDrawing" xmlns:w10="urn:schemas-microsoft-com:office:word" xmlns:w="http://schemas.openxmlformats.org/wordprocessingml/2006/main" xmlns:w14="http://schemas.microsoft.com/office/word/2010/wordml" xmlns:w15="http://schemas.microsoft.com/office/word/2012/wordml" xmlns:wpg="http://schemas.microsoft.com/office/word/2010/wordprocessingGroup" xmlns:wpi="http://schemas.microsoft.com/office/word/2010/wordprocessingInk" xmlns:wne="http://schemas.microsoft.com/office/word/2006/wordml" xmlns:wps="http://schemas.microsoft.com/office/word/2010/wordprocessingShape" mc:Ignorable="w14 w15 wp14">
+  <w:footnote w:type="separator" w:id="-1">
+    <w:p>
+      <w:pPr>
+        <w:spacing w:after="0" w:line="240" w:lineRule="auto"/>
+      </w:pPr>
+      <w:r>
+        <w:separator/>
+      </w:r>
+    </w:p>
+  </w:footnote>
+  <w:footnote w:type="continuationSeparator" w:id="0">
+    <w:p>
+      <w:pPr>
+        <w:spacing w:after="0" w:line="240" w:lineRule="auto"/>
+      </w:pPr>
+      <w:r>
+        <w:continuationSeparator/>
+      </w:r>
+    </w:p>
+  </w:footnote>
+</w:footnotes>
 </file>
 
 <file path=word/numbering.xml><?xml version="1.0" encoding="utf-8"?>
@@ -13490,6 +14015,50 @@
       <w:szCs w:val="20"/>
     </w:rPr>
   </w:style>
+  <w:style w:type="paragraph" w:styleId="Header">
+    <w:name w:val="header"/>
+    <w:basedOn w:val="Normal"/>
+    <w:link w:val="HeaderChar"/>
+    <w:uiPriority w:val="99"/>
+    <w:unhideWhenUsed/>
+    <w:rsid w:val="00325CEF"/>
+    <w:pPr>
+      <w:tabs>
+        <w:tab w:val="center" w:pos="4680"/>
+        <w:tab w:val="right" w:pos="9360"/>
+      </w:tabs>
+      <w:spacing w:after="0" w:line="240" w:lineRule="auto"/>
+    </w:pPr>
+  </w:style>
+  <w:style w:type="character" w:customStyle="1" w:styleId="HeaderChar">
+    <w:name w:val="Header Char"/>
+    <w:basedOn w:val="DefaultParagraphFont"/>
+    <w:link w:val="Header"/>
+    <w:uiPriority w:val="99"/>
+    <w:rsid w:val="00325CEF"/>
+  </w:style>
+  <w:style w:type="paragraph" w:styleId="Footer">
+    <w:name w:val="footer"/>
+    <w:basedOn w:val="Normal"/>
+    <w:link w:val="FooterChar"/>
+    <w:uiPriority w:val="99"/>
+    <w:unhideWhenUsed/>
+    <w:rsid w:val="00325CEF"/>
+    <w:pPr>
+      <w:tabs>
+        <w:tab w:val="center" w:pos="4680"/>
+        <w:tab w:val="right" w:pos="9360"/>
+      </w:tabs>
+      <w:spacing w:after="0" w:line="240" w:lineRule="auto"/>
+    </w:pPr>
+  </w:style>
+  <w:style w:type="character" w:customStyle="1" w:styleId="FooterChar">
+    <w:name w:val="Footer Char"/>
+    <w:basedOn w:val="DefaultParagraphFont"/>
+    <w:link w:val="Footer"/>
+    <w:uiPriority w:val="99"/>
+    <w:rsid w:val="00325CEF"/>
+  </w:style>
 </w:styles>
 </file>
 

</xml_diff>

<commit_message>
Change method to find 16 landmarks from training data, update results
</commit_message>
<xml_diff>
--- a/ComparisonTable.docx
+++ b/ComparisonTable.docx
@@ -11949,8 +11949,6 @@
           <w:szCs w:val="26"/>
         </w:rPr>
       </w:pPr>
-      <w:bookmarkStart w:id="0" w:name="_GoBack"/>
-      <w:bookmarkEnd w:id="0"/>
     </w:p>
     <w:p>
       <w:pPr>
@@ -12142,12 +12140,8 @@
                 <w:b/>
               </w:rPr>
             </w:pPr>
-            <w:r>
-              <w:rPr>
-                <w:b/>
-              </w:rPr>
-              <w:t>/</w:t>
-            </w:r>
+            <w:bookmarkStart w:id="0" w:name="_GoBack"/>
+            <w:bookmarkEnd w:id="0"/>
             <w:r>
               <w:rPr>
                 <w:b/>

</xml_diff>